<commit_message>
Ajustes para a importação
</commit_message>
<xml_diff>
--- a/aterwebsrv/doc/Tutorial base produção.docx
+++ b/aterwebsrv/doc/Tutorial base produção.docx
@@ -3,59 +3,56 @@
 <w:document xmlns:wpc="http://schemas.microsoft.com/office/word/2010/wordprocessingCanvas" xmlns:mc="http://schemas.openxmlformats.org/markup-compatibility/2006" xmlns:o="urn:schemas-microsoft-com:office:office" xmlns:r="http://schemas.openxmlformats.org/officeDocument/2006/relationships" xmlns:m="http://schemas.openxmlformats.org/officeDocument/2006/math" xmlns:v="urn:schemas-microsoft-com:vml" xmlns:wp14="http://schemas.microsoft.com/office/word/2010/wordprocessingDrawing" xmlns:wp="http://schemas.openxmlformats.org/drawingml/2006/wordprocessingDrawing" xmlns:w10="urn:schemas-microsoft-com:office:word" xmlns:w="http://schemas.openxmlformats.org/wordprocessingml/2006/main" xmlns:w14="http://schemas.microsoft.com/office/word/2010/wordml" xmlns:wpg="http://schemas.microsoft.com/office/word/2010/wordprocessingGroup" xmlns:wpi="http://schemas.microsoft.com/office/word/2010/wordprocessingInk" xmlns:wne="http://schemas.microsoft.com/office/word/2006/wordml" xmlns:wps="http://schemas.microsoft.com/office/word/2010/wordprocessingShape" mc:Ignorable="w14 wp14">
   <w:body>
     <w:p>
-      <w:r>
-        <w:t>Antes de iniciar a importação</w:t>
-      </w:r>
-    </w:p>
-    <w:p>
-      <w:r>
-        <w:t xml:space="preserve">Solicitar a </w:t>
-      </w:r>
-      <w:proofErr w:type="gramStart"/>
-      <w:r>
-        <w:t>GEPES(</w:t>
-      </w:r>
-      <w:proofErr w:type="gramEnd"/>
-      <w:r>
-        <w:t xml:space="preserve">Josué) o arquivo </w:t>
-      </w:r>
-      <w:proofErr w:type="spellStart"/>
-      <w:r>
-        <w:t>excel</w:t>
-      </w:r>
-      <w:proofErr w:type="spellEnd"/>
-      <w:r>
-        <w:t xml:space="preserve"> que é publicado na extranet com as lotações dos empregados. </w:t>
-      </w:r>
-    </w:p>
-    <w:p>
-      <w:r>
-        <w:t>Substituir o arquivo “</w:t>
-      </w:r>
-      <w:r>
-        <w:t>C:\aterweb\aterwebsrv\target\temp</w:t>
-      </w:r>
-      <w:r>
-        <w:t>\</w:t>
-      </w:r>
-      <w:r>
-        <w:t>quadro_de_especialidades_da_emater-df_2016_11_</w:t>
-      </w:r>
-      <w:proofErr w:type="gramStart"/>
-      <w:r>
-        <w:t>22</w:t>
-      </w:r>
-      <w:r>
-        <w:t>.</w:t>
-      </w:r>
-      <w:proofErr w:type="gramEnd"/>
-      <w:r>
-        <w:t>xlsx” localizado no servidor de importação 10.22.1.3 com este arquivo</w:t>
-      </w:r>
       <w:bookmarkStart w:id="0" w:name="_GoBack"/>
       <w:bookmarkEnd w:id="0"/>
       <w:r>
+        <w:t>Antes de iniciar a importação</w:t>
+      </w:r>
+    </w:p>
+    <w:p>
+      <w:r>
+        <w:t xml:space="preserve">Solicitar a </w:t>
+      </w:r>
+      <w:proofErr w:type="gramStart"/>
+      <w:r>
+        <w:t>GEPES(</w:t>
+      </w:r>
+      <w:proofErr w:type="gramEnd"/>
+      <w:r>
+        <w:t xml:space="preserve">Josué) o arquivo </w:t>
+      </w:r>
+      <w:proofErr w:type="spellStart"/>
+      <w:r>
+        <w:t>excel</w:t>
+      </w:r>
+      <w:proofErr w:type="spellEnd"/>
+      <w:r>
+        <w:t xml:space="preserve"> que é publicado na extranet com as lotações dos empregados. </w:t>
+      </w:r>
+    </w:p>
+    <w:p>
+      <w:r>
+        <w:t>Substituir o arquivo “</w:t>
+      </w:r>
+      <w:r>
+        <w:t>C:\aterweb\aterwebsrv\target\temp</w:t>
+      </w:r>
+      <w:r>
+        <w:t>\</w:t>
+      </w:r>
+      <w:r>
+        <w:t>quadro_de_especialidades_da_emater-df_2016_11_</w:t>
+      </w:r>
+      <w:proofErr w:type="gramStart"/>
+      <w:r>
+        <w:t>22</w:t>
+      </w:r>
+      <w:r>
         <w:t>.</w:t>
+      </w:r>
+      <w:proofErr w:type="gramEnd"/>
+      <w:r>
+        <w:t>xlsx” localizado no servidor de importação 10.22.1.3 com este arquivo.</w:t>
       </w:r>
     </w:p>
     <w:p>
@@ -133,7 +130,6 @@
     </w:p>
     <w:p>
       <w:r>
-        <w:lastRenderedPageBreak/>
         <w:t>Conexão de área de trabalho remota</w:t>
       </w:r>
     </w:p>
@@ -346,7 +342,6 @@
           <w:noProof/>
           <w:lang w:eastAsia="pt-BR"/>
         </w:rPr>
-        <w:lastRenderedPageBreak/>
         <w:drawing>
           <wp:inline distT="0" distB="0" distL="0" distR="0">
             <wp:extent cx="5400040" cy="3040492"/>
@@ -457,7 +452,7 @@
           <w:szCs w:val="15"/>
           <w:lang w:val="en-US"/>
         </w:rPr>
-        <w:t>CREATE USER '</w:t>
+        <w:t xml:space="preserve">CREATE USER </w:t>
       </w:r>
       <w:proofErr w:type="spellStart"/>
       <w:r>
@@ -467,7 +462,7 @@
           <w:szCs w:val="15"/>
           <w:lang w:val="en-US"/>
         </w:rPr>
-        <w:t>emater</w:t>
+        <w:t>'emater</w:t>
       </w:r>
       <w:proofErr w:type="spellEnd"/>
       <w:r>
@@ -477,7 +472,7 @@
           <w:szCs w:val="15"/>
           <w:lang w:val="en-US"/>
         </w:rPr>
-        <w:t>'@'%' IDENTIFIED BY '</w:t>
+        <w:t xml:space="preserve">'@'%' IDENTIFIED BY </w:t>
       </w:r>
       <w:proofErr w:type="spellStart"/>
       <w:r>
@@ -487,7 +482,7 @@
           <w:szCs w:val="15"/>
           <w:lang w:val="en-US"/>
         </w:rPr>
-        <w:t>emater</w:t>
+        <w:t>'emater</w:t>
       </w:r>
       <w:proofErr w:type="spellEnd"/>
       <w:r>
@@ -545,7 +540,7 @@
           <w:szCs w:val="15"/>
           <w:lang w:val="en-US"/>
         </w:rPr>
-        <w:t>.* TO '</w:t>
+        <w:t xml:space="preserve">.* TO </w:t>
       </w:r>
       <w:proofErr w:type="spellStart"/>
       <w:r>
@@ -555,7 +550,7 @@
           <w:szCs w:val="15"/>
           <w:lang w:val="en-US"/>
         </w:rPr>
-        <w:t>emater</w:t>
+        <w:t>'emater</w:t>
       </w:r>
       <w:proofErr w:type="spellEnd"/>
       <w:r>
@@ -939,7 +934,6 @@
           <w:noProof/>
           <w:lang w:eastAsia="pt-BR"/>
         </w:rPr>
-        <w:lastRenderedPageBreak/>
         <w:drawing>
           <wp:inline distT="0" distB="0" distL="0" distR="0">
             <wp:extent cx="5400040" cy="3040492"/>
@@ -1163,7 +1157,6 @@
           <w:noProof/>
           <w:lang w:eastAsia="pt-BR"/>
         </w:rPr>
-        <w:lastRenderedPageBreak/>
         <w:drawing>
           <wp:inline distT="0" distB="0" distL="0" distR="0">
             <wp:extent cx="5400040" cy="3040492"/>
@@ -1257,7 +1250,6 @@
     </w:p>
     <w:p>
       <w:r>
-        <w:lastRenderedPageBreak/>
         <w:t>Processo para dumping para o ambiente de produção</w:t>
       </w:r>
     </w:p>
@@ -1912,7 +1904,6 @@
           <w:noProof/>
           <w:lang w:eastAsia="pt-BR"/>
         </w:rPr>
-        <w:lastRenderedPageBreak/>
         <w:drawing>
           <wp:inline distT="0" distB="0" distL="0" distR="0">
             <wp:extent cx="5400040" cy="3040492"/>
@@ -2318,7 +2309,6 @@
         <w:rPr>
           <w:lang w:val="en-US"/>
         </w:rPr>
-        <w:lastRenderedPageBreak/>
         <w:t>source</w:t>
       </w:r>
       <w:proofErr w:type="gramEnd"/>
@@ -2731,6 +2721,16 @@
       <w:u w:val="single"/>
     </w:rPr>
   </w:style>
+  <w:style w:type="paragraph" w:styleId="Reviso">
+    <w:name w:val="Revision"/>
+    <w:hidden/>
+    <w:uiPriority w:val="99"/>
+    <w:semiHidden/>
+    <w:rsid w:val="001F7C4D"/>
+    <w:pPr>
+      <w:spacing w:after="0" w:line="240" w:lineRule="auto"/>
+    </w:pPr>
+  </w:style>
 </w:styles>
 </file>
 
@@ -2739,10 +2739,10 @@
   <w:docDefaults>
     <w:rPrDefault>
       <w:rPr>
-        <w:rFonts w:asciiTheme="minorHAnsi" w:eastAsiaTheme="minorEastAsia" w:hAnsiTheme="minorHAnsi" w:cstheme="minorBidi"/>
+        <w:rFonts w:asciiTheme="minorHAnsi" w:eastAsiaTheme="minorHAnsi" w:hAnsiTheme="minorHAnsi" w:cstheme="minorBidi"/>
         <w:sz w:val="22"/>
         <w:szCs w:val="22"/>
-        <w:lang w:val="pt-BR" w:eastAsia="pt-BR" w:bidi="ar-SA"/>
+        <w:lang w:val="pt-BR" w:eastAsia="en-US" w:bidi="ar-SA"/>
       </w:rPr>
     </w:rPrDefault>
     <w:pPrDefault>
@@ -2893,6 +2893,7 @@
   <w:style w:type="paragraph" w:default="1" w:styleId="Normal">
     <w:name w:val="Normal"/>
     <w:qFormat/>
+    <w:rsid w:val="006F46A2"/>
   </w:style>
   <w:style w:type="character" w:default="1" w:styleId="Fontepargpadro">
     <w:name w:val="Default Paragraph Font"/>
@@ -2920,6 +2921,118 @@
     <w:uiPriority w:val="99"/>
     <w:semiHidden/>
     <w:unhideWhenUsed/>
+  </w:style>
+  <w:style w:type="paragraph" w:styleId="Pr-formataoHTML">
+    <w:name w:val="HTML Preformatted"/>
+    <w:basedOn w:val="Normal"/>
+    <w:link w:val="Pr-formataoHTMLChar"/>
+    <w:uiPriority w:val="99"/>
+    <w:unhideWhenUsed/>
+    <w:rsid w:val="00FA6FF5"/>
+    <w:pPr>
+      <w:tabs>
+        <w:tab w:val="left" w:pos="916"/>
+        <w:tab w:val="left" w:pos="1832"/>
+        <w:tab w:val="left" w:pos="2748"/>
+        <w:tab w:val="left" w:pos="3664"/>
+        <w:tab w:val="left" w:pos="4580"/>
+        <w:tab w:val="left" w:pos="5496"/>
+        <w:tab w:val="left" w:pos="6412"/>
+        <w:tab w:val="left" w:pos="7328"/>
+        <w:tab w:val="left" w:pos="8244"/>
+        <w:tab w:val="left" w:pos="9160"/>
+        <w:tab w:val="left" w:pos="10076"/>
+        <w:tab w:val="left" w:pos="10992"/>
+        <w:tab w:val="left" w:pos="11908"/>
+        <w:tab w:val="left" w:pos="12824"/>
+        <w:tab w:val="left" w:pos="13740"/>
+        <w:tab w:val="left" w:pos="14656"/>
+      </w:tabs>
+      <w:spacing w:after="0" w:line="240" w:lineRule="auto"/>
+    </w:pPr>
+    <w:rPr>
+      <w:rFonts w:ascii="Courier New" w:eastAsia="Times New Roman" w:hAnsi="Courier New" w:cs="Courier New"/>
+      <w:sz w:val="20"/>
+      <w:szCs w:val="20"/>
+      <w:lang w:eastAsia="pt-BR"/>
+    </w:rPr>
+  </w:style>
+  <w:style w:type="character" w:customStyle="1" w:styleId="Pr-formataoHTMLChar">
+    <w:name w:val="Pré-formatação HTML Char"/>
+    <w:basedOn w:val="Fontepargpadro"/>
+    <w:link w:val="Pr-formataoHTML"/>
+    <w:uiPriority w:val="99"/>
+    <w:rsid w:val="00FA6FF5"/>
+    <w:rPr>
+      <w:rFonts w:ascii="Courier New" w:eastAsia="Times New Roman" w:hAnsi="Courier New" w:cs="Courier New"/>
+      <w:sz w:val="20"/>
+      <w:szCs w:val="20"/>
+      <w:lang w:eastAsia="pt-BR"/>
+    </w:rPr>
+  </w:style>
+  <w:style w:type="character" w:styleId="CdigoHTML">
+    <w:name w:val="HTML Code"/>
+    <w:basedOn w:val="Fontepargpadro"/>
+    <w:uiPriority w:val="99"/>
+    <w:semiHidden/>
+    <w:unhideWhenUsed/>
+    <w:rsid w:val="00FA6FF5"/>
+    <w:rPr>
+      <w:rFonts w:ascii="Courier New" w:eastAsia="Times New Roman" w:hAnsi="Courier New" w:cs="Courier New"/>
+      <w:sz w:val="20"/>
+      <w:szCs w:val="20"/>
+    </w:rPr>
+  </w:style>
+  <w:style w:type="paragraph" w:styleId="Textodebalo">
+    <w:name w:val="Balloon Text"/>
+    <w:basedOn w:val="Normal"/>
+    <w:link w:val="TextodebaloChar"/>
+    <w:uiPriority w:val="99"/>
+    <w:semiHidden/>
+    <w:unhideWhenUsed/>
+    <w:rsid w:val="00FA6FF5"/>
+    <w:pPr>
+      <w:spacing w:after="0" w:line="240" w:lineRule="auto"/>
+    </w:pPr>
+    <w:rPr>
+      <w:rFonts w:ascii="Tahoma" w:hAnsi="Tahoma" w:cs="Tahoma"/>
+      <w:sz w:val="16"/>
+      <w:szCs w:val="16"/>
+    </w:rPr>
+  </w:style>
+  <w:style w:type="character" w:customStyle="1" w:styleId="TextodebaloChar">
+    <w:name w:val="Texto de balão Char"/>
+    <w:basedOn w:val="Fontepargpadro"/>
+    <w:link w:val="Textodebalo"/>
+    <w:uiPriority w:val="99"/>
+    <w:semiHidden/>
+    <w:rsid w:val="00FA6FF5"/>
+    <w:rPr>
+      <w:rFonts w:ascii="Tahoma" w:hAnsi="Tahoma" w:cs="Tahoma"/>
+      <w:sz w:val="16"/>
+      <w:szCs w:val="16"/>
+    </w:rPr>
+  </w:style>
+  <w:style w:type="character" w:styleId="Hyperlink">
+    <w:name w:val="Hyperlink"/>
+    <w:basedOn w:val="Fontepargpadro"/>
+    <w:uiPriority w:val="99"/>
+    <w:unhideWhenUsed/>
+    <w:rsid w:val="00F72240"/>
+    <w:rPr>
+      <w:color w:val="0000FF" w:themeColor="hyperlink"/>
+      <w:u w:val="single"/>
+    </w:rPr>
+  </w:style>
+  <w:style w:type="paragraph" w:styleId="Reviso">
+    <w:name w:val="Revision"/>
+    <w:hidden/>
+    <w:uiPriority w:val="99"/>
+    <w:semiHidden/>
+    <w:rsid w:val="001F7C4D"/>
+    <w:pPr>
+      <w:spacing w:after="0" w:line="240" w:lineRule="auto"/>
+    </w:pPr>
   </w:style>
 </w:styles>
 </file>

</xml_diff>

<commit_message>
ajuste no Tutorial base produção
</commit_message>
<xml_diff>
--- a/aterwebsrv/doc/Tutorial base produção.docx
+++ b/aterwebsrv/doc/Tutorial base produção.docx
@@ -3,8 +3,6 @@
 <w:document xmlns:wpc="http://schemas.microsoft.com/office/word/2010/wordprocessingCanvas" xmlns:mc="http://schemas.openxmlformats.org/markup-compatibility/2006" xmlns:o="urn:schemas-microsoft-com:office:office" xmlns:r="http://schemas.openxmlformats.org/officeDocument/2006/relationships" xmlns:m="http://schemas.openxmlformats.org/officeDocument/2006/math" xmlns:v="urn:schemas-microsoft-com:vml" xmlns:wp14="http://schemas.microsoft.com/office/word/2010/wordprocessingDrawing" xmlns:wp="http://schemas.openxmlformats.org/drawingml/2006/wordprocessingDrawing" xmlns:w10="urn:schemas-microsoft-com:office:word" xmlns:w="http://schemas.openxmlformats.org/wordprocessingml/2006/main" xmlns:w14="http://schemas.microsoft.com/office/word/2010/wordml" xmlns:wpg="http://schemas.microsoft.com/office/word/2010/wordprocessingGroup" xmlns:wpi="http://schemas.microsoft.com/office/word/2010/wordprocessingInk" xmlns:wne="http://schemas.microsoft.com/office/word/2006/wordml" xmlns:wps="http://schemas.microsoft.com/office/word/2010/wordprocessingShape" mc:Ignorable="w14 wp14">
   <w:body>
     <w:p>
-      <w:bookmarkStart w:id="0" w:name="_GoBack"/>
-      <w:bookmarkEnd w:id="0"/>
       <w:r>
         <w:t>Antes de iniciar a importação</w:t>
       </w:r>
@@ -130,6 +128,7 @@
     </w:p>
     <w:p>
       <w:r>
+        <w:lastRenderedPageBreak/>
         <w:t>Conexão de área de trabalho remota</w:t>
       </w:r>
     </w:p>
@@ -342,6 +341,7 @@
           <w:noProof/>
           <w:lang w:eastAsia="pt-BR"/>
         </w:rPr>
+        <w:lastRenderedPageBreak/>
         <w:drawing>
           <wp:inline distT="0" distB="0" distL="0" distR="0">
             <wp:extent cx="5400040" cy="3040492"/>
@@ -452,7 +452,7 @@
           <w:szCs w:val="15"/>
           <w:lang w:val="en-US"/>
         </w:rPr>
-        <w:t xml:space="preserve">CREATE USER </w:t>
+        <w:t>CREATE USER '</w:t>
       </w:r>
       <w:proofErr w:type="spellStart"/>
       <w:r>
@@ -462,7 +462,7 @@
           <w:szCs w:val="15"/>
           <w:lang w:val="en-US"/>
         </w:rPr>
-        <w:t>'emater</w:t>
+        <w:t>emater</w:t>
       </w:r>
       <w:proofErr w:type="spellEnd"/>
       <w:r>
@@ -472,7 +472,7 @@
           <w:szCs w:val="15"/>
           <w:lang w:val="en-US"/>
         </w:rPr>
-        <w:t xml:space="preserve">'@'%' IDENTIFIED BY </w:t>
+        <w:t>'@'%' IDENTIFIED BY '</w:t>
       </w:r>
       <w:proofErr w:type="spellStart"/>
       <w:r>
@@ -482,7 +482,7 @@
           <w:szCs w:val="15"/>
           <w:lang w:val="en-US"/>
         </w:rPr>
-        <w:t>'emater</w:t>
+        <w:t>emater</w:t>
       </w:r>
       <w:proofErr w:type="spellEnd"/>
       <w:r>
@@ -540,7 +540,7 @@
           <w:szCs w:val="15"/>
           <w:lang w:val="en-US"/>
         </w:rPr>
-        <w:t xml:space="preserve">.* TO </w:t>
+        <w:t>.* TO '</w:t>
       </w:r>
       <w:proofErr w:type="spellStart"/>
       <w:r>
@@ -550,7 +550,7 @@
           <w:szCs w:val="15"/>
           <w:lang w:val="en-US"/>
         </w:rPr>
-        <w:t>'emater</w:t>
+        <w:t>emater</w:t>
       </w:r>
       <w:proofErr w:type="spellEnd"/>
       <w:r>
@@ -934,6 +934,7 @@
           <w:noProof/>
           <w:lang w:eastAsia="pt-BR"/>
         </w:rPr>
+        <w:lastRenderedPageBreak/>
         <w:drawing>
           <wp:inline distT="0" distB="0" distL="0" distR="0">
             <wp:extent cx="5400040" cy="3040492"/>
@@ -983,6 +984,83 @@
     </w:p>
     <w:p>
       <w:r>
+        <w:t>Verificar se a opção “</w:t>
+      </w:r>
+      <w:proofErr w:type="spellStart"/>
+      <w:r>
+        <w:t>generate</w:t>
+      </w:r>
+      <w:proofErr w:type="spellEnd"/>
+      <w:r>
+        <w:t xml:space="preserve"> INSERT </w:t>
+      </w:r>
+      <w:proofErr w:type="spellStart"/>
+      <w:r>
+        <w:t>statements</w:t>
+      </w:r>
+      <w:proofErr w:type="spellEnd"/>
+      <w:r>
+        <w:t xml:space="preserve"> for </w:t>
+      </w:r>
+      <w:proofErr w:type="spellStart"/>
+      <w:r>
+        <w:t>tables</w:t>
+      </w:r>
+      <w:proofErr w:type="spellEnd"/>
+      <w:proofErr w:type="gramStart"/>
+      <w:r>
+        <w:t xml:space="preserve"> ”</w:t>
+      </w:r>
+      <w:proofErr w:type="gramEnd"/>
+      <w:r>
+        <w:t xml:space="preserve"> esta marcada</w:t>
+      </w:r>
+    </w:p>
+    <w:p>
+      <w:r>
+        <w:rPr>
+          <w:noProof/>
+          <w:lang w:eastAsia="pt-BR"/>
+        </w:rPr>
+        <w:drawing>
+          <wp:inline distT="0" distB="0" distL="0" distR="0" wp14:anchorId="41AF7ED4" wp14:editId="4DE69A62">
+            <wp:extent cx="5612130" cy="4910455"/>
+            <wp:effectExtent l="0" t="0" r="7620" b="4445"/>
+            <wp:docPr id="3" name="Imagem 3"/>
+            <wp:cNvGraphicFramePr>
+              <a:graphicFrameLocks xmlns:a="http://schemas.openxmlformats.org/drawingml/2006/main" noChangeAspect="1"/>
+            </wp:cNvGraphicFramePr>
+            <a:graphic xmlns:a="http://schemas.openxmlformats.org/drawingml/2006/main">
+              <a:graphicData uri="http://schemas.openxmlformats.org/drawingml/2006/picture">
+                <pic:pic xmlns:pic="http://schemas.openxmlformats.org/drawingml/2006/picture">
+                  <pic:nvPicPr>
+                    <pic:cNvPr id="0" name=""/>
+                    <pic:cNvPicPr/>
+                  </pic:nvPicPr>
+                  <pic:blipFill>
+                    <a:blip r:embed="rId10"/>
+                    <a:stretch>
+                      <a:fillRect/>
+                    </a:stretch>
+                  </pic:blipFill>
+                  <pic:spPr>
+                    <a:xfrm>
+                      <a:off x="0" y="0"/>
+                      <a:ext cx="5612130" cy="4910455"/>
+                    </a:xfrm>
+                    <a:prstGeom prst="rect">
+                      <a:avLst/>
+                    </a:prstGeom>
+                  </pic:spPr>
+                </pic:pic>
+              </a:graphicData>
+            </a:graphic>
+          </wp:inline>
+        </w:drawing>
+      </w:r>
+    </w:p>
+    <w:p>
+      <w:r>
         <w:t xml:space="preserve">Para todas as telas seguintes </w:t>
       </w:r>
       <w:proofErr w:type="spellStart"/>
@@ -1004,6 +1082,7 @@
     </w:p>
     <w:p>
       <w:r>
+        <w:lastRenderedPageBreak/>
         <w:t xml:space="preserve">Abrir o Eclipse fazer atualização do projeto </w:t>
       </w:r>
       <w:proofErr w:type="spellStart"/>
@@ -1112,64 +1191,6 @@
                 <pic:pic xmlns:pic="http://schemas.openxmlformats.org/drawingml/2006/picture">
                   <pic:nvPicPr>
                     <pic:cNvPr id="0" name="Picture 13"/>
-                    <pic:cNvPicPr>
-                      <a:picLocks noChangeAspect="1" noChangeArrowheads="1"/>
-                    </pic:cNvPicPr>
-                  </pic:nvPicPr>
-                  <pic:blipFill>
-                    <a:blip r:embed="rId10"/>
-                    <a:srcRect/>
-                    <a:stretch>
-                      <a:fillRect/>
-                    </a:stretch>
-                  </pic:blipFill>
-                  <pic:spPr bwMode="auto">
-                    <a:xfrm>
-                      <a:off x="0" y="0"/>
-                      <a:ext cx="5400040" cy="3040492"/>
-                    </a:xfrm>
-                    <a:prstGeom prst="rect">
-                      <a:avLst/>
-                    </a:prstGeom>
-                    <a:noFill/>
-                    <a:ln w="9525">
-                      <a:noFill/>
-                      <a:miter lim="800000"/>
-                      <a:headEnd/>
-                      <a:tailEnd/>
-                    </a:ln>
-                  </pic:spPr>
-                </pic:pic>
-              </a:graphicData>
-            </a:graphic>
-          </wp:inline>
-        </w:drawing>
-      </w:r>
-    </w:p>
-    <w:p>
-      <w:pPr>
-        <w:rPr>
-          <w:lang w:val="en-US"/>
-        </w:rPr>
-      </w:pPr>
-      <w:r>
-        <w:rPr>
-          <w:noProof/>
-          <w:lang w:eastAsia="pt-BR"/>
-        </w:rPr>
-        <w:drawing>
-          <wp:inline distT="0" distB="0" distL="0" distR="0">
-            <wp:extent cx="5400040" cy="3040492"/>
-            <wp:effectExtent l="19050" t="0" r="0" b="0"/>
-            <wp:docPr id="16" name="Imagem 16"/>
-            <wp:cNvGraphicFramePr>
-              <a:graphicFrameLocks xmlns:a="http://schemas.openxmlformats.org/drawingml/2006/main" noChangeAspect="1"/>
-            </wp:cNvGraphicFramePr>
-            <a:graphic xmlns:a="http://schemas.openxmlformats.org/drawingml/2006/main">
-              <a:graphicData uri="http://schemas.openxmlformats.org/drawingml/2006/picture">
-                <pic:pic xmlns:pic="http://schemas.openxmlformats.org/drawingml/2006/picture">
-                  <pic:nvPicPr>
-                    <pic:cNvPr id="0" name="Picture 16"/>
                     <pic:cNvPicPr>
                       <a:picLocks noChangeAspect="1" noChangeArrowheads="1"/>
                     </pic:cNvPicPr>
@@ -1205,700 +1226,11 @@
       </w:r>
     </w:p>
     <w:p>
-      <w:r>
-        <w:t xml:space="preserve">Executar o projeto </w:t>
-      </w:r>
-      <w:proofErr w:type="spellStart"/>
-      <w:r>
-        <w:t>aterweb</w:t>
-      </w:r>
-      <w:proofErr w:type="spellEnd"/>
-    </w:p>
-    <w:p>
-      <w:r>
-        <w:t>Após iniciado abrir um brow</w:t>
-      </w:r>
-      <w:r>
-        <w:t xml:space="preserve">ser e digitar o seguinte endereço: </w:t>
-      </w:r>
-      <w:hyperlink r:id="rId12" w:history="1">
-        <w:r>
-          <w:rPr>
-            <w:rStyle w:val="Hyperlink"/>
-          </w:rPr>
-          <w:t>HTTP://localhost:8080/importar</w:t>
-        </w:r>
-      </w:hyperlink>
-    </w:p>
-    <w:p>
-      <w:r>
-        <w:t xml:space="preserve">Esperar a mensagem de finalização da </w:t>
-      </w:r>
-      <w:proofErr w:type="gramStart"/>
-      <w:r>
-        <w:t>importação(</w:t>
-      </w:r>
-      <w:proofErr w:type="gramEnd"/>
-      <w:r>
-        <w:t>leva mais de 3 dias para concluir)</w:t>
-      </w:r>
-    </w:p>
-    <w:p>
-      <w:r>
-        <w:br w:type="page"/>
-      </w:r>
-    </w:p>
-    <w:p>
-      <w:r>
-        <w:t>Processo para dumping para o ambiente de produção</w:t>
-      </w:r>
-    </w:p>
-    <w:p>
-      <w:r>
-        <w:t>Abrir linha de comando no servidor 10.22.1.3</w:t>
-      </w:r>
-    </w:p>
-    <w:p>
-      <w:r>
-        <w:t xml:space="preserve">Criar um diretório (Backup) </w:t>
-      </w:r>
-      <w:proofErr w:type="spellStart"/>
-      <w:r>
-        <w:t>mkdir</w:t>
-      </w:r>
-      <w:proofErr w:type="spellEnd"/>
-      <w:r>
-        <w:t xml:space="preserve"> backup</w:t>
-      </w:r>
-    </w:p>
-    <w:p>
-      <w:r>
-        <w:t>Acessar o diretório cd backup</w:t>
-      </w:r>
-    </w:p>
-    <w:p>
-      <w:r>
-        <w:t>Colar as seguintes linhas</w:t>
-      </w:r>
-    </w:p>
-    <w:p>
-      <w:pPr>
-        <w:rPr>
-          <w:lang w:val="en-US"/>
-        </w:rPr>
-      </w:pPr>
-      <w:proofErr w:type="spellStart"/>
-      <w:proofErr w:type="gramStart"/>
-      <w:r>
-        <w:rPr>
-          <w:lang w:val="en-US"/>
-        </w:rPr>
-        <w:t>mysqldump</w:t>
-      </w:r>
-      <w:proofErr w:type="spellEnd"/>
-      <w:proofErr w:type="gramEnd"/>
-      <w:r>
-        <w:rPr>
-          <w:lang w:val="en-US"/>
-        </w:rPr>
-        <w:t xml:space="preserve"> -</w:t>
-      </w:r>
-      <w:proofErr w:type="spellStart"/>
-      <w:r>
-        <w:rPr>
-          <w:lang w:val="en-US"/>
-        </w:rPr>
-        <w:t>uemater</w:t>
-      </w:r>
-      <w:proofErr w:type="spellEnd"/>
-      <w:r>
-        <w:rPr>
-          <w:lang w:val="en-US"/>
-        </w:rPr>
-        <w:t xml:space="preserve"> -</w:t>
-      </w:r>
-      <w:proofErr w:type="spellStart"/>
-      <w:r>
-        <w:rPr>
-          <w:lang w:val="en-US"/>
-        </w:rPr>
-        <w:t>p"emater</w:t>
-      </w:r>
-      <w:proofErr w:type="spellEnd"/>
-      <w:r>
-        <w:rPr>
-          <w:lang w:val="en-US"/>
-        </w:rPr>
-        <w:t xml:space="preserve">" --hex-blob --default-character-set=utf8 --single-transaction --databases </w:t>
-      </w:r>
-      <w:proofErr w:type="spellStart"/>
-      <w:r>
-        <w:rPr>
-          <w:lang w:val="en-US"/>
-        </w:rPr>
-        <w:t>ater</w:t>
-      </w:r>
-      <w:proofErr w:type="spellEnd"/>
-      <w:r>
-        <w:rPr>
-          <w:lang w:val="en-US"/>
-        </w:rPr>
-        <w:t xml:space="preserve"> &gt; </w:t>
-      </w:r>
-      <w:proofErr w:type="spellStart"/>
-      <w:r>
-        <w:rPr>
-          <w:lang w:val="en-US"/>
-        </w:rPr>
-        <w:t>ater.sql</w:t>
-      </w:r>
-      <w:proofErr w:type="spellEnd"/>
-    </w:p>
-    <w:p>
-      <w:pPr>
-        <w:rPr>
-          <w:lang w:val="en-US"/>
-        </w:rPr>
-      </w:pPr>
-      <w:proofErr w:type="spellStart"/>
-      <w:proofErr w:type="gramStart"/>
-      <w:r>
-        <w:rPr>
-          <w:lang w:val="en-US"/>
-        </w:rPr>
-        <w:t>mysqldump</w:t>
-      </w:r>
-      <w:proofErr w:type="spellEnd"/>
-      <w:proofErr w:type="gramEnd"/>
-      <w:r>
-        <w:rPr>
-          <w:lang w:val="en-US"/>
-        </w:rPr>
-        <w:t xml:space="preserve"> -</w:t>
-      </w:r>
-      <w:proofErr w:type="spellStart"/>
-      <w:r>
-        <w:rPr>
-          <w:lang w:val="en-US"/>
-        </w:rPr>
-        <w:t>uemater</w:t>
-      </w:r>
-      <w:proofErr w:type="spellEnd"/>
-      <w:r>
-        <w:rPr>
-          <w:lang w:val="en-US"/>
-        </w:rPr>
-        <w:t xml:space="preserve"> -</w:t>
-      </w:r>
-      <w:proofErr w:type="spellStart"/>
-      <w:r>
-        <w:rPr>
-          <w:lang w:val="en-US"/>
-        </w:rPr>
-        <w:t>p"emater</w:t>
-      </w:r>
-      <w:proofErr w:type="spellEnd"/>
-      <w:r>
-        <w:rPr>
-          <w:lang w:val="en-US"/>
-        </w:rPr>
-        <w:t xml:space="preserve">" --hex-blob --default-character-set=utf8 --single-transaction --databases </w:t>
-      </w:r>
-      <w:proofErr w:type="spellStart"/>
-      <w:r>
-        <w:rPr>
-          <w:lang w:val="en-US"/>
-        </w:rPr>
-        <w:t>atividade</w:t>
-      </w:r>
-      <w:proofErr w:type="spellEnd"/>
-      <w:r>
-        <w:rPr>
-          <w:lang w:val="en-US"/>
-        </w:rPr>
-        <w:t xml:space="preserve"> &gt; </w:t>
-      </w:r>
-      <w:proofErr w:type="spellStart"/>
-      <w:r>
-        <w:rPr>
-          <w:lang w:val="en-US"/>
-        </w:rPr>
-        <w:t>atividade.sql</w:t>
-      </w:r>
-      <w:proofErr w:type="spellEnd"/>
-    </w:p>
-    <w:p>
-      <w:pPr>
-        <w:rPr>
-          <w:lang w:val="en-US"/>
-        </w:rPr>
-      </w:pPr>
-      <w:proofErr w:type="spellStart"/>
-      <w:proofErr w:type="gramStart"/>
-      <w:r>
-        <w:rPr>
-          <w:lang w:val="en-US"/>
-        </w:rPr>
-        <w:t>mysqldump</w:t>
-      </w:r>
-      <w:proofErr w:type="spellEnd"/>
-      <w:proofErr w:type="gramEnd"/>
-      <w:r>
-        <w:rPr>
-          <w:lang w:val="en-US"/>
-        </w:rPr>
-        <w:t xml:space="preserve"> -</w:t>
-      </w:r>
-      <w:proofErr w:type="spellStart"/>
-      <w:r>
-        <w:rPr>
-          <w:lang w:val="en-US"/>
-        </w:rPr>
-        <w:t>uemater</w:t>
-      </w:r>
-      <w:proofErr w:type="spellEnd"/>
-      <w:r>
-        <w:rPr>
-          <w:lang w:val="en-US"/>
-        </w:rPr>
-        <w:t xml:space="preserve"> -</w:t>
-      </w:r>
-      <w:proofErr w:type="spellStart"/>
-      <w:r>
-        <w:rPr>
-          <w:lang w:val="en-US"/>
-        </w:rPr>
-        <w:t>p"emater</w:t>
-      </w:r>
-      <w:proofErr w:type="spellEnd"/>
-      <w:r>
-        <w:rPr>
-          <w:lang w:val="en-US"/>
-        </w:rPr>
-        <w:t xml:space="preserve">" --hex-blob --default-character-set=utf8 --single-transaction --databases </w:t>
-      </w:r>
-      <w:proofErr w:type="spellStart"/>
-      <w:r>
-        <w:rPr>
-          <w:lang w:val="en-US"/>
-        </w:rPr>
-        <w:t>credito_rural</w:t>
-      </w:r>
-      <w:proofErr w:type="spellEnd"/>
-      <w:r>
-        <w:rPr>
-          <w:lang w:val="en-US"/>
-        </w:rPr>
-        <w:t xml:space="preserve"> &gt; </w:t>
-      </w:r>
-      <w:proofErr w:type="spellStart"/>
-      <w:r>
-        <w:rPr>
-          <w:lang w:val="en-US"/>
-        </w:rPr>
-        <w:t>credito_rural.sql</w:t>
-      </w:r>
-      <w:proofErr w:type="spellEnd"/>
-    </w:p>
-    <w:p>
-      <w:pPr>
-        <w:rPr>
-          <w:lang w:val="en-US"/>
-        </w:rPr>
-      </w:pPr>
-      <w:proofErr w:type="spellStart"/>
-      <w:proofErr w:type="gramStart"/>
-      <w:r>
-        <w:rPr>
-          <w:lang w:val="en-US"/>
-        </w:rPr>
-        <w:t>mysqldump</w:t>
-      </w:r>
-      <w:proofErr w:type="spellEnd"/>
-      <w:proofErr w:type="gramEnd"/>
-      <w:r>
-        <w:rPr>
-          <w:lang w:val="en-US"/>
-        </w:rPr>
-        <w:t xml:space="preserve"> -</w:t>
-      </w:r>
-      <w:proofErr w:type="spellStart"/>
-      <w:r>
-        <w:rPr>
-          <w:lang w:val="en-US"/>
-        </w:rPr>
-        <w:t>uemater</w:t>
-      </w:r>
-      <w:proofErr w:type="spellEnd"/>
-      <w:r>
-        <w:rPr>
-          <w:lang w:val="en-US"/>
-        </w:rPr>
-        <w:t xml:space="preserve"> -</w:t>
-      </w:r>
-      <w:proofErr w:type="spellStart"/>
-      <w:r>
-        <w:rPr>
-          <w:lang w:val="en-US"/>
-        </w:rPr>
-        <w:t>p"emater</w:t>
-      </w:r>
-      <w:proofErr w:type="spellEnd"/>
-      <w:r>
-        <w:rPr>
-          <w:lang w:val="en-US"/>
-        </w:rPr>
-        <w:t xml:space="preserve">" --hex-blob --default-character-set=utf8 --single-transaction --databases </w:t>
-      </w:r>
-      <w:proofErr w:type="spellStart"/>
-      <w:r>
-        <w:rPr>
-          <w:lang w:val="en-US"/>
-        </w:rPr>
-        <w:t>formulario</w:t>
-      </w:r>
-      <w:proofErr w:type="spellEnd"/>
-      <w:r>
-        <w:rPr>
-          <w:lang w:val="en-US"/>
-        </w:rPr>
-        <w:t xml:space="preserve"> &gt; </w:t>
-      </w:r>
-      <w:proofErr w:type="spellStart"/>
-      <w:r>
-        <w:rPr>
-          <w:lang w:val="en-US"/>
-        </w:rPr>
-        <w:t>formulario.sql</w:t>
-      </w:r>
-      <w:proofErr w:type="spellEnd"/>
-    </w:p>
-    <w:p>
-      <w:pPr>
-        <w:rPr>
-          <w:lang w:val="en-US"/>
-        </w:rPr>
-      </w:pPr>
-      <w:proofErr w:type="spellStart"/>
-      <w:proofErr w:type="gramStart"/>
-      <w:r>
-        <w:rPr>
-          <w:lang w:val="en-US"/>
-        </w:rPr>
-        <w:t>mysqldump</w:t>
-      </w:r>
-      <w:proofErr w:type="spellEnd"/>
-      <w:proofErr w:type="gramEnd"/>
-      <w:r>
-        <w:rPr>
-          <w:lang w:val="en-US"/>
-        </w:rPr>
-        <w:t xml:space="preserve"> -</w:t>
-      </w:r>
-      <w:proofErr w:type="spellStart"/>
-      <w:r>
-        <w:rPr>
-          <w:lang w:val="en-US"/>
-        </w:rPr>
-        <w:t>uemater</w:t>
-      </w:r>
-      <w:proofErr w:type="spellEnd"/>
-      <w:r>
-        <w:rPr>
-          <w:lang w:val="en-US"/>
-        </w:rPr>
-        <w:t xml:space="preserve"> -</w:t>
-      </w:r>
-      <w:proofErr w:type="spellStart"/>
-      <w:r>
-        <w:rPr>
-          <w:lang w:val="en-US"/>
-        </w:rPr>
-        <w:t>p"emater</w:t>
-      </w:r>
-      <w:proofErr w:type="spellEnd"/>
-      <w:r>
-        <w:rPr>
-          <w:lang w:val="en-US"/>
-        </w:rPr>
-        <w:t xml:space="preserve">" --hex-blob --default-character-set=utf8 --single-transaction --databases </w:t>
-      </w:r>
-      <w:proofErr w:type="spellStart"/>
-      <w:r>
-        <w:rPr>
-          <w:lang w:val="en-US"/>
-        </w:rPr>
-        <w:t>funcional</w:t>
-      </w:r>
-      <w:proofErr w:type="spellEnd"/>
-      <w:r>
-        <w:rPr>
-          <w:lang w:val="en-US"/>
-        </w:rPr>
-        <w:t xml:space="preserve"> &gt; </w:t>
-      </w:r>
-      <w:proofErr w:type="spellStart"/>
-      <w:r>
-        <w:rPr>
-          <w:lang w:val="en-US"/>
-        </w:rPr>
-        <w:t>funcional.sql</w:t>
-      </w:r>
-      <w:proofErr w:type="spellEnd"/>
-    </w:p>
-    <w:p>
-      <w:pPr>
-        <w:rPr>
-          <w:lang w:val="en-US"/>
-        </w:rPr>
-      </w:pPr>
-      <w:proofErr w:type="spellStart"/>
-      <w:proofErr w:type="gramStart"/>
-      <w:r>
-        <w:rPr>
-          <w:lang w:val="en-US"/>
-        </w:rPr>
-        <w:t>mysqldump</w:t>
-      </w:r>
-      <w:proofErr w:type="spellEnd"/>
-      <w:proofErr w:type="gramEnd"/>
-      <w:r>
-        <w:rPr>
-          <w:lang w:val="en-US"/>
-        </w:rPr>
-        <w:t xml:space="preserve"> -</w:t>
-      </w:r>
-      <w:proofErr w:type="spellStart"/>
-      <w:r>
-        <w:rPr>
-          <w:lang w:val="en-US"/>
-        </w:rPr>
-        <w:t>uemater</w:t>
-      </w:r>
-      <w:proofErr w:type="spellEnd"/>
-      <w:r>
-        <w:rPr>
-          <w:lang w:val="en-US"/>
-        </w:rPr>
-        <w:t xml:space="preserve"> -</w:t>
-      </w:r>
-      <w:proofErr w:type="spellStart"/>
-      <w:r>
-        <w:rPr>
-          <w:lang w:val="en-US"/>
-        </w:rPr>
-        <w:t>p"emater</w:t>
-      </w:r>
-      <w:proofErr w:type="spellEnd"/>
-      <w:r>
-        <w:rPr>
-          <w:lang w:val="en-US"/>
-        </w:rPr>
-        <w:t xml:space="preserve">" --hex-blob --default-character-set=utf8 --single-transaction --databases </w:t>
-      </w:r>
-      <w:proofErr w:type="spellStart"/>
-      <w:r>
-        <w:rPr>
-          <w:lang w:val="en-US"/>
-        </w:rPr>
-        <w:t>indice_producao</w:t>
-      </w:r>
-      <w:proofErr w:type="spellEnd"/>
-      <w:r>
-        <w:rPr>
-          <w:lang w:val="en-US"/>
-        </w:rPr>
-        <w:t xml:space="preserve"> &gt; </w:t>
-      </w:r>
-      <w:proofErr w:type="spellStart"/>
-      <w:r>
-        <w:rPr>
-          <w:lang w:val="en-US"/>
-        </w:rPr>
-        <w:t>indice_producao.sql</w:t>
-      </w:r>
-      <w:proofErr w:type="spellEnd"/>
-    </w:p>
-    <w:p>
-      <w:pPr>
-        <w:rPr>
-          <w:lang w:val="en-US"/>
-        </w:rPr>
-      </w:pPr>
-      <w:proofErr w:type="spellStart"/>
-      <w:proofErr w:type="gramStart"/>
-      <w:r>
-        <w:rPr>
-          <w:lang w:val="en-US"/>
-        </w:rPr>
-        <w:t>mysqldump</w:t>
-      </w:r>
-      <w:proofErr w:type="spellEnd"/>
-      <w:proofErr w:type="gramEnd"/>
-      <w:r>
-        <w:rPr>
-          <w:lang w:val="en-US"/>
-        </w:rPr>
-        <w:t xml:space="preserve"> -</w:t>
-      </w:r>
-      <w:proofErr w:type="spellStart"/>
-      <w:r>
-        <w:rPr>
-          <w:lang w:val="en-US"/>
-        </w:rPr>
-        <w:t>uemater</w:t>
-      </w:r>
-      <w:proofErr w:type="spellEnd"/>
-      <w:r>
-        <w:rPr>
-          <w:lang w:val="en-US"/>
-        </w:rPr>
-        <w:t xml:space="preserve"> -</w:t>
-      </w:r>
-      <w:proofErr w:type="spellStart"/>
-      <w:r>
-        <w:rPr>
-          <w:lang w:val="en-US"/>
-        </w:rPr>
-        <w:t>p"emater</w:t>
-      </w:r>
-      <w:proofErr w:type="spellEnd"/>
-      <w:r>
-        <w:rPr>
-          <w:lang w:val="en-US"/>
-        </w:rPr>
-        <w:t xml:space="preserve">" --hex-blob --default-character-set=utf8 --single-transaction --databases </w:t>
-      </w:r>
-      <w:proofErr w:type="spellStart"/>
-      <w:r>
-        <w:rPr>
-          <w:lang w:val="en-US"/>
-        </w:rPr>
-        <w:t>pessoa</w:t>
-      </w:r>
-      <w:proofErr w:type="spellEnd"/>
-      <w:r>
-        <w:rPr>
-          <w:lang w:val="en-US"/>
-        </w:rPr>
-        <w:t xml:space="preserve"> &gt; </w:t>
-      </w:r>
-      <w:proofErr w:type="spellStart"/>
-      <w:r>
-        <w:rPr>
-          <w:lang w:val="en-US"/>
-        </w:rPr>
-        <w:t>pessoa.sql</w:t>
-      </w:r>
-      <w:proofErr w:type="spellEnd"/>
-    </w:p>
-    <w:p>
-      <w:pPr>
-        <w:rPr>
-          <w:lang w:val="en-US"/>
-        </w:rPr>
-      </w:pPr>
-      <w:proofErr w:type="spellStart"/>
-      <w:proofErr w:type="gramStart"/>
-      <w:r>
-        <w:rPr>
-          <w:lang w:val="en-US"/>
-        </w:rPr>
-        <w:t>mysqldump</w:t>
-      </w:r>
-      <w:proofErr w:type="spellEnd"/>
-      <w:proofErr w:type="gramEnd"/>
-      <w:r>
-        <w:rPr>
-          <w:lang w:val="en-US"/>
-        </w:rPr>
-        <w:t xml:space="preserve"> -</w:t>
-      </w:r>
-      <w:proofErr w:type="spellStart"/>
-      <w:r>
-        <w:rPr>
-          <w:lang w:val="en-US"/>
-        </w:rPr>
-        <w:t>uemater</w:t>
-      </w:r>
-      <w:proofErr w:type="spellEnd"/>
-      <w:r>
-        <w:rPr>
-          <w:lang w:val="en-US"/>
-        </w:rPr>
-        <w:t xml:space="preserve"> -</w:t>
-      </w:r>
-      <w:proofErr w:type="spellStart"/>
-      <w:r>
-        <w:rPr>
-          <w:lang w:val="en-US"/>
-        </w:rPr>
-        <w:t>p"emater</w:t>
-      </w:r>
-      <w:proofErr w:type="spellEnd"/>
-      <w:r>
-        <w:rPr>
-          <w:lang w:val="en-US"/>
-        </w:rPr>
-        <w:t xml:space="preserve">" --hex-blob --default-character-set=utf8 --single-transaction --databases </w:t>
-      </w:r>
-      <w:proofErr w:type="spellStart"/>
-      <w:r>
-        <w:rPr>
-          <w:lang w:val="en-US"/>
-        </w:rPr>
-        <w:t>sistema</w:t>
-      </w:r>
-      <w:proofErr w:type="spellEnd"/>
-      <w:r>
-        <w:rPr>
-          <w:lang w:val="en-US"/>
-        </w:rPr>
-        <w:t xml:space="preserve"> &gt; </w:t>
-      </w:r>
-      <w:proofErr w:type="spellStart"/>
-      <w:r>
-        <w:rPr>
-          <w:lang w:val="en-US"/>
-        </w:rPr>
-        <w:t>sistema.sql</w:t>
-      </w:r>
-      <w:proofErr w:type="spellEnd"/>
-    </w:p>
-    <w:p>
-      <w:r>
-        <w:t>Copiar este diretório para o servidor 10.233.33.12</w:t>
-      </w:r>
-    </w:p>
-    <w:p>
-      <w:r>
-        <w:t xml:space="preserve">Utilizar </w:t>
-      </w:r>
-      <w:proofErr w:type="spellStart"/>
-      <w:r>
-        <w:t>winscp</w:t>
-      </w:r>
-      <w:proofErr w:type="spellEnd"/>
-      <w:r>
-        <w:t xml:space="preserve"> </w:t>
-      </w:r>
-    </w:p>
-    <w:p>
-      <w:r>
-        <w:t xml:space="preserve">Endereço 10.233.33.12 </w:t>
-      </w:r>
-    </w:p>
-    <w:p>
-      <w:r>
-        <w:t>Usuário: root</w:t>
-      </w:r>
-    </w:p>
-    <w:p>
-      <w:r>
-        <w:t>Senha: emater123</w:t>
-      </w:r>
-    </w:p>
-    <w:p>
+      <w:pPr>
+        <w:rPr>
+          <w:lang w:val="en-US"/>
+        </w:rPr>
+      </w:pPr>
       <w:r>
         <w:rPr>
           <w:noProof/>
@@ -1908,7 +1240,7 @@
           <wp:inline distT="0" distB="0" distL="0" distR="0">
             <wp:extent cx="5400040" cy="3040492"/>
             <wp:effectExtent l="19050" t="0" r="0" b="0"/>
-            <wp:docPr id="19" name="Imagem 19"/>
+            <wp:docPr id="16" name="Imagem 16"/>
             <wp:cNvGraphicFramePr>
               <a:graphicFrameLocks xmlns:a="http://schemas.openxmlformats.org/drawingml/2006/main" noChangeAspect="1"/>
             </wp:cNvGraphicFramePr>
@@ -1916,13 +1248,13 @@
               <a:graphicData uri="http://schemas.openxmlformats.org/drawingml/2006/picture">
                 <pic:pic xmlns:pic="http://schemas.openxmlformats.org/drawingml/2006/picture">
                   <pic:nvPicPr>
-                    <pic:cNvPr id="0" name="Picture 19"/>
+                    <pic:cNvPr id="0" name="Picture 16"/>
                     <pic:cNvPicPr>
                       <a:picLocks noChangeAspect="1" noChangeArrowheads="1"/>
                     </pic:cNvPicPr>
                   </pic:nvPicPr>
                   <pic:blipFill>
-                    <a:blip r:embed="rId13"/>
+                    <a:blip r:embed="rId12"/>
                     <a:srcRect/>
                     <a:stretch>
                       <a:fillRect/>
@@ -1953,6 +1285,773 @@
     </w:p>
     <w:p>
       <w:r>
+        <w:t xml:space="preserve">Executar o projeto </w:t>
+      </w:r>
+      <w:proofErr w:type="spellStart"/>
+      <w:r>
+        <w:t>aterweb</w:t>
+      </w:r>
+      <w:proofErr w:type="spellEnd"/>
+    </w:p>
+    <w:p>
+      <w:r>
+        <w:t>Após iniciado abrir um brow</w:t>
+      </w:r>
+      <w:r>
+        <w:t xml:space="preserve">ser e digitar o seguinte endereço: </w:t>
+      </w:r>
+      <w:hyperlink r:id="rId13" w:history="1">
+        <w:r>
+          <w:rPr>
+            <w:rStyle w:val="Hyperlink"/>
+          </w:rPr>
+          <w:t>HTTP://localhost:8080/importar</w:t>
+        </w:r>
+      </w:hyperlink>
+    </w:p>
+    <w:p>
+      <w:r>
+        <w:t xml:space="preserve">Esperar a mensagem de finalização da </w:t>
+      </w:r>
+      <w:proofErr w:type="gramStart"/>
+      <w:r>
+        <w:t>importação(</w:t>
+      </w:r>
+      <w:proofErr w:type="gramEnd"/>
+      <w:r>
+        <w:t>leva mais de 3 dias para concluir)</w:t>
+      </w:r>
+    </w:p>
+    <w:p>
+      <w:pPr>
+        <w:rPr>
+          <w:b/>
+        </w:rPr>
+      </w:pPr>
+      <w:r>
+        <w:rPr>
+          <w:b/>
+        </w:rPr>
+        <w:br w:type="page"/>
+      </w:r>
+    </w:p>
+    <w:p>
+      <w:pPr>
+        <w:rPr>
+          <w:b/>
+        </w:rPr>
+      </w:pPr>
+      <w:bookmarkStart w:id="0" w:name="_GoBack"/>
+      <w:bookmarkEnd w:id="0"/>
+      <w:r>
+        <w:rPr>
+          <w:b/>
+        </w:rPr>
+        <w:lastRenderedPageBreak/>
+        <w:t>Processo para dumping para o ambiente de produção</w:t>
+      </w:r>
+    </w:p>
+    <w:p>
+      <w:r>
+        <w:t>Abrir linha de comando no servidor 10.22.1.3</w:t>
+      </w:r>
+    </w:p>
+    <w:p>
+      <w:r>
+        <w:t xml:space="preserve">Criar um diretório (Backup) </w:t>
+      </w:r>
+      <w:proofErr w:type="spellStart"/>
+      <w:r>
+        <w:t>mkdir</w:t>
+      </w:r>
+      <w:proofErr w:type="spellEnd"/>
+      <w:r>
+        <w:t xml:space="preserve"> backup</w:t>
+      </w:r>
+    </w:p>
+    <w:p>
+      <w:r>
+        <w:t>Acessar o diretório cd backup</w:t>
+      </w:r>
+    </w:p>
+    <w:p>
+      <w:r>
+        <w:t>Colar as seguintes linhas</w:t>
+      </w:r>
+    </w:p>
+    <w:p>
+      <w:pPr>
+        <w:rPr>
+          <w:lang w:val="en-US"/>
+        </w:rPr>
+      </w:pPr>
+      <w:proofErr w:type="spellStart"/>
+      <w:proofErr w:type="gramStart"/>
+      <w:r>
+        <w:rPr>
+          <w:lang w:val="en-US"/>
+        </w:rPr>
+        <w:t>mysqldump</w:t>
+      </w:r>
+      <w:proofErr w:type="spellEnd"/>
+      <w:proofErr w:type="gramEnd"/>
+      <w:r>
+        <w:rPr>
+          <w:lang w:val="en-US"/>
+        </w:rPr>
+        <w:t xml:space="preserve"> -</w:t>
+      </w:r>
+      <w:proofErr w:type="spellStart"/>
+      <w:r>
+        <w:rPr>
+          <w:lang w:val="en-US"/>
+        </w:rPr>
+        <w:t>uemater</w:t>
+      </w:r>
+      <w:proofErr w:type="spellEnd"/>
+      <w:r>
+        <w:rPr>
+          <w:lang w:val="en-US"/>
+        </w:rPr>
+        <w:t xml:space="preserve"> -</w:t>
+      </w:r>
+      <w:proofErr w:type="spellStart"/>
+      <w:r>
+        <w:rPr>
+          <w:lang w:val="en-US"/>
+        </w:rPr>
+        <w:t>p"emater</w:t>
+      </w:r>
+      <w:proofErr w:type="spellEnd"/>
+      <w:r>
+        <w:rPr>
+          <w:lang w:val="en-US"/>
+        </w:rPr>
+        <w:t xml:space="preserve">" --hex-blob --default-character-set=utf8 --single-transaction --databases </w:t>
+      </w:r>
+      <w:proofErr w:type="spellStart"/>
+      <w:r>
+        <w:rPr>
+          <w:lang w:val="en-US"/>
+        </w:rPr>
+        <w:t>ater</w:t>
+      </w:r>
+      <w:proofErr w:type="spellEnd"/>
+      <w:r>
+        <w:rPr>
+          <w:lang w:val="en-US"/>
+        </w:rPr>
+        <w:t xml:space="preserve"> &gt; </w:t>
+      </w:r>
+      <w:proofErr w:type="spellStart"/>
+      <w:r>
+        <w:rPr>
+          <w:lang w:val="en-US"/>
+        </w:rPr>
+        <w:t>ater.sql</w:t>
+      </w:r>
+      <w:proofErr w:type="spellEnd"/>
+    </w:p>
+    <w:p>
+      <w:pPr>
+        <w:rPr>
+          <w:lang w:val="en-US"/>
+        </w:rPr>
+      </w:pPr>
+      <w:proofErr w:type="spellStart"/>
+      <w:proofErr w:type="gramStart"/>
+      <w:r>
+        <w:rPr>
+          <w:lang w:val="en-US"/>
+        </w:rPr>
+        <w:t>mysqldump</w:t>
+      </w:r>
+      <w:proofErr w:type="spellEnd"/>
+      <w:proofErr w:type="gramEnd"/>
+      <w:r>
+        <w:rPr>
+          <w:lang w:val="en-US"/>
+        </w:rPr>
+        <w:t xml:space="preserve"> -</w:t>
+      </w:r>
+      <w:proofErr w:type="spellStart"/>
+      <w:r>
+        <w:rPr>
+          <w:lang w:val="en-US"/>
+        </w:rPr>
+        <w:t>uemater</w:t>
+      </w:r>
+      <w:proofErr w:type="spellEnd"/>
+      <w:r>
+        <w:rPr>
+          <w:lang w:val="en-US"/>
+        </w:rPr>
+        <w:t xml:space="preserve"> -</w:t>
+      </w:r>
+      <w:proofErr w:type="spellStart"/>
+      <w:r>
+        <w:rPr>
+          <w:lang w:val="en-US"/>
+        </w:rPr>
+        <w:t>p"emater</w:t>
+      </w:r>
+      <w:proofErr w:type="spellEnd"/>
+      <w:r>
+        <w:rPr>
+          <w:lang w:val="en-US"/>
+        </w:rPr>
+        <w:t xml:space="preserve">" --hex-blob --default-character-set=utf8 --single-transaction --databases </w:t>
+      </w:r>
+      <w:proofErr w:type="spellStart"/>
+      <w:r>
+        <w:rPr>
+          <w:lang w:val="en-US"/>
+        </w:rPr>
+        <w:t>atividade</w:t>
+      </w:r>
+      <w:proofErr w:type="spellEnd"/>
+      <w:r>
+        <w:rPr>
+          <w:lang w:val="en-US"/>
+        </w:rPr>
+        <w:t xml:space="preserve"> &gt; </w:t>
+      </w:r>
+      <w:proofErr w:type="spellStart"/>
+      <w:r>
+        <w:rPr>
+          <w:lang w:val="en-US"/>
+        </w:rPr>
+        <w:t>atividade.sql</w:t>
+      </w:r>
+      <w:proofErr w:type="spellEnd"/>
+    </w:p>
+    <w:p>
+      <w:pPr>
+        <w:rPr>
+          <w:lang w:val="en-US"/>
+        </w:rPr>
+      </w:pPr>
+      <w:proofErr w:type="spellStart"/>
+      <w:proofErr w:type="gramStart"/>
+      <w:r>
+        <w:rPr>
+          <w:lang w:val="en-US"/>
+        </w:rPr>
+        <w:t>mysqldump</w:t>
+      </w:r>
+      <w:proofErr w:type="spellEnd"/>
+      <w:proofErr w:type="gramEnd"/>
+      <w:r>
+        <w:rPr>
+          <w:lang w:val="en-US"/>
+        </w:rPr>
+        <w:t xml:space="preserve"> -</w:t>
+      </w:r>
+      <w:proofErr w:type="spellStart"/>
+      <w:r>
+        <w:rPr>
+          <w:lang w:val="en-US"/>
+        </w:rPr>
+        <w:t>uemater</w:t>
+      </w:r>
+      <w:proofErr w:type="spellEnd"/>
+      <w:r>
+        <w:rPr>
+          <w:lang w:val="en-US"/>
+        </w:rPr>
+        <w:t xml:space="preserve"> -</w:t>
+      </w:r>
+      <w:proofErr w:type="spellStart"/>
+      <w:r>
+        <w:rPr>
+          <w:lang w:val="en-US"/>
+        </w:rPr>
+        <w:t>p"emater</w:t>
+      </w:r>
+      <w:proofErr w:type="spellEnd"/>
+      <w:r>
+        <w:rPr>
+          <w:lang w:val="en-US"/>
+        </w:rPr>
+        <w:t xml:space="preserve">" --hex-blob --default-character-set=utf8 --single-transaction --databases </w:t>
+      </w:r>
+      <w:proofErr w:type="spellStart"/>
+      <w:r>
+        <w:rPr>
+          <w:lang w:val="en-US"/>
+        </w:rPr>
+        <w:t>credito_rural</w:t>
+      </w:r>
+      <w:proofErr w:type="spellEnd"/>
+      <w:r>
+        <w:rPr>
+          <w:lang w:val="en-US"/>
+        </w:rPr>
+        <w:t xml:space="preserve"> &gt; </w:t>
+      </w:r>
+      <w:proofErr w:type="spellStart"/>
+      <w:r>
+        <w:rPr>
+          <w:lang w:val="en-US"/>
+        </w:rPr>
+        <w:t>credito_rural.sql</w:t>
+      </w:r>
+      <w:proofErr w:type="spellEnd"/>
+    </w:p>
+    <w:p>
+      <w:pPr>
+        <w:rPr>
+          <w:lang w:val="en-US"/>
+        </w:rPr>
+      </w:pPr>
+      <w:proofErr w:type="spellStart"/>
+      <w:proofErr w:type="gramStart"/>
+      <w:r>
+        <w:rPr>
+          <w:lang w:val="en-US"/>
+        </w:rPr>
+        <w:t>mysqldump</w:t>
+      </w:r>
+      <w:proofErr w:type="spellEnd"/>
+      <w:proofErr w:type="gramEnd"/>
+      <w:r>
+        <w:rPr>
+          <w:lang w:val="en-US"/>
+        </w:rPr>
+        <w:t xml:space="preserve"> -</w:t>
+      </w:r>
+      <w:proofErr w:type="spellStart"/>
+      <w:r>
+        <w:rPr>
+          <w:lang w:val="en-US"/>
+        </w:rPr>
+        <w:t>uemater</w:t>
+      </w:r>
+      <w:proofErr w:type="spellEnd"/>
+      <w:r>
+        <w:rPr>
+          <w:lang w:val="en-US"/>
+        </w:rPr>
+        <w:t xml:space="preserve"> -</w:t>
+      </w:r>
+      <w:proofErr w:type="spellStart"/>
+      <w:r>
+        <w:rPr>
+          <w:lang w:val="en-US"/>
+        </w:rPr>
+        <w:t>p"emater</w:t>
+      </w:r>
+      <w:proofErr w:type="spellEnd"/>
+      <w:r>
+        <w:rPr>
+          <w:lang w:val="en-US"/>
+        </w:rPr>
+        <w:t xml:space="preserve">" --hex-blob --default-character-set=utf8 --single-transaction --databases </w:t>
+      </w:r>
+      <w:proofErr w:type="spellStart"/>
+      <w:r>
+        <w:rPr>
+          <w:lang w:val="en-US"/>
+        </w:rPr>
+        <w:t>formulario</w:t>
+      </w:r>
+      <w:proofErr w:type="spellEnd"/>
+      <w:r>
+        <w:rPr>
+          <w:lang w:val="en-US"/>
+        </w:rPr>
+        <w:t xml:space="preserve"> &gt; </w:t>
+      </w:r>
+      <w:proofErr w:type="spellStart"/>
+      <w:r>
+        <w:rPr>
+          <w:lang w:val="en-US"/>
+        </w:rPr>
+        <w:t>formulario.sql</w:t>
+      </w:r>
+      <w:proofErr w:type="spellEnd"/>
+    </w:p>
+    <w:p>
+      <w:pPr>
+        <w:rPr>
+          <w:lang w:val="en-US"/>
+        </w:rPr>
+      </w:pPr>
+      <w:proofErr w:type="spellStart"/>
+      <w:proofErr w:type="gramStart"/>
+      <w:r>
+        <w:rPr>
+          <w:lang w:val="en-US"/>
+        </w:rPr>
+        <w:t>mysqldump</w:t>
+      </w:r>
+      <w:proofErr w:type="spellEnd"/>
+      <w:proofErr w:type="gramEnd"/>
+      <w:r>
+        <w:rPr>
+          <w:lang w:val="en-US"/>
+        </w:rPr>
+        <w:t xml:space="preserve"> -</w:t>
+      </w:r>
+      <w:proofErr w:type="spellStart"/>
+      <w:r>
+        <w:rPr>
+          <w:lang w:val="en-US"/>
+        </w:rPr>
+        <w:t>uemater</w:t>
+      </w:r>
+      <w:proofErr w:type="spellEnd"/>
+      <w:r>
+        <w:rPr>
+          <w:lang w:val="en-US"/>
+        </w:rPr>
+        <w:t xml:space="preserve"> -</w:t>
+      </w:r>
+      <w:proofErr w:type="spellStart"/>
+      <w:r>
+        <w:rPr>
+          <w:lang w:val="en-US"/>
+        </w:rPr>
+        <w:t>p"emater</w:t>
+      </w:r>
+      <w:proofErr w:type="spellEnd"/>
+      <w:r>
+        <w:rPr>
+          <w:lang w:val="en-US"/>
+        </w:rPr>
+        <w:t xml:space="preserve">" --hex-blob --default-character-set=utf8 --single-transaction --databases </w:t>
+      </w:r>
+      <w:proofErr w:type="spellStart"/>
+      <w:r>
+        <w:rPr>
+          <w:lang w:val="en-US"/>
+        </w:rPr>
+        <w:t>funcional</w:t>
+      </w:r>
+      <w:proofErr w:type="spellEnd"/>
+      <w:r>
+        <w:rPr>
+          <w:lang w:val="en-US"/>
+        </w:rPr>
+        <w:t xml:space="preserve"> &gt; </w:t>
+      </w:r>
+      <w:proofErr w:type="spellStart"/>
+      <w:r>
+        <w:rPr>
+          <w:lang w:val="en-US"/>
+        </w:rPr>
+        <w:t>funcional.sql</w:t>
+      </w:r>
+      <w:proofErr w:type="spellEnd"/>
+    </w:p>
+    <w:p>
+      <w:pPr>
+        <w:rPr>
+          <w:lang w:val="en-US"/>
+        </w:rPr>
+      </w:pPr>
+      <w:proofErr w:type="spellStart"/>
+      <w:proofErr w:type="gramStart"/>
+      <w:r>
+        <w:rPr>
+          <w:lang w:val="en-US"/>
+        </w:rPr>
+        <w:t>mysqldump</w:t>
+      </w:r>
+      <w:proofErr w:type="spellEnd"/>
+      <w:proofErr w:type="gramEnd"/>
+      <w:r>
+        <w:rPr>
+          <w:lang w:val="en-US"/>
+        </w:rPr>
+        <w:t xml:space="preserve"> -</w:t>
+      </w:r>
+      <w:proofErr w:type="spellStart"/>
+      <w:r>
+        <w:rPr>
+          <w:lang w:val="en-US"/>
+        </w:rPr>
+        <w:t>uemater</w:t>
+      </w:r>
+      <w:proofErr w:type="spellEnd"/>
+      <w:r>
+        <w:rPr>
+          <w:lang w:val="en-US"/>
+        </w:rPr>
+        <w:t xml:space="preserve"> -</w:t>
+      </w:r>
+      <w:proofErr w:type="spellStart"/>
+      <w:r>
+        <w:rPr>
+          <w:lang w:val="en-US"/>
+        </w:rPr>
+        <w:t>p"emater</w:t>
+      </w:r>
+      <w:proofErr w:type="spellEnd"/>
+      <w:r>
+        <w:rPr>
+          <w:lang w:val="en-US"/>
+        </w:rPr>
+        <w:t xml:space="preserve">" --hex-blob --default-character-set=utf8 --single-transaction --databases </w:t>
+      </w:r>
+      <w:proofErr w:type="spellStart"/>
+      <w:r>
+        <w:rPr>
+          <w:lang w:val="en-US"/>
+        </w:rPr>
+        <w:t>indice_producao</w:t>
+      </w:r>
+      <w:proofErr w:type="spellEnd"/>
+      <w:r>
+        <w:rPr>
+          <w:lang w:val="en-US"/>
+        </w:rPr>
+        <w:t xml:space="preserve"> &gt; </w:t>
+      </w:r>
+      <w:proofErr w:type="spellStart"/>
+      <w:r>
+        <w:rPr>
+          <w:lang w:val="en-US"/>
+        </w:rPr>
+        <w:t>indice_producao.sql</w:t>
+      </w:r>
+      <w:proofErr w:type="spellEnd"/>
+    </w:p>
+    <w:p>
+      <w:pPr>
+        <w:rPr>
+          <w:lang w:val="en-US"/>
+        </w:rPr>
+      </w:pPr>
+      <w:proofErr w:type="spellStart"/>
+      <w:proofErr w:type="gramStart"/>
+      <w:r>
+        <w:rPr>
+          <w:lang w:val="en-US"/>
+        </w:rPr>
+        <w:t>mysqldump</w:t>
+      </w:r>
+      <w:proofErr w:type="spellEnd"/>
+      <w:proofErr w:type="gramEnd"/>
+      <w:r>
+        <w:rPr>
+          <w:lang w:val="en-US"/>
+        </w:rPr>
+        <w:t xml:space="preserve"> -</w:t>
+      </w:r>
+      <w:proofErr w:type="spellStart"/>
+      <w:r>
+        <w:rPr>
+          <w:lang w:val="en-US"/>
+        </w:rPr>
+        <w:t>uemater</w:t>
+      </w:r>
+      <w:proofErr w:type="spellEnd"/>
+      <w:r>
+        <w:rPr>
+          <w:lang w:val="en-US"/>
+        </w:rPr>
+        <w:t xml:space="preserve"> -</w:t>
+      </w:r>
+      <w:proofErr w:type="spellStart"/>
+      <w:r>
+        <w:rPr>
+          <w:lang w:val="en-US"/>
+        </w:rPr>
+        <w:t>p"emater</w:t>
+      </w:r>
+      <w:proofErr w:type="spellEnd"/>
+      <w:r>
+        <w:rPr>
+          <w:lang w:val="en-US"/>
+        </w:rPr>
+        <w:t xml:space="preserve">" --hex-blob --default-character-set=utf8 --single-transaction --databases </w:t>
+      </w:r>
+      <w:proofErr w:type="spellStart"/>
+      <w:r>
+        <w:rPr>
+          <w:lang w:val="en-US"/>
+        </w:rPr>
+        <w:t>pessoa</w:t>
+      </w:r>
+      <w:proofErr w:type="spellEnd"/>
+      <w:r>
+        <w:rPr>
+          <w:lang w:val="en-US"/>
+        </w:rPr>
+        <w:t xml:space="preserve"> &gt; </w:t>
+      </w:r>
+      <w:proofErr w:type="spellStart"/>
+      <w:r>
+        <w:rPr>
+          <w:lang w:val="en-US"/>
+        </w:rPr>
+        <w:t>pessoa.sql</w:t>
+      </w:r>
+      <w:proofErr w:type="spellEnd"/>
+    </w:p>
+    <w:p>
+      <w:pPr>
+        <w:rPr>
+          <w:lang w:val="en-US"/>
+        </w:rPr>
+      </w:pPr>
+      <w:proofErr w:type="spellStart"/>
+      <w:proofErr w:type="gramStart"/>
+      <w:r>
+        <w:rPr>
+          <w:lang w:val="en-US"/>
+        </w:rPr>
+        <w:t>mysqldump</w:t>
+      </w:r>
+      <w:proofErr w:type="spellEnd"/>
+      <w:proofErr w:type="gramEnd"/>
+      <w:r>
+        <w:rPr>
+          <w:lang w:val="en-US"/>
+        </w:rPr>
+        <w:t xml:space="preserve"> -</w:t>
+      </w:r>
+      <w:proofErr w:type="spellStart"/>
+      <w:r>
+        <w:rPr>
+          <w:lang w:val="en-US"/>
+        </w:rPr>
+        <w:t>uemater</w:t>
+      </w:r>
+      <w:proofErr w:type="spellEnd"/>
+      <w:r>
+        <w:rPr>
+          <w:lang w:val="en-US"/>
+        </w:rPr>
+        <w:t xml:space="preserve"> -</w:t>
+      </w:r>
+      <w:proofErr w:type="spellStart"/>
+      <w:r>
+        <w:rPr>
+          <w:lang w:val="en-US"/>
+        </w:rPr>
+        <w:t>p"emater</w:t>
+      </w:r>
+      <w:proofErr w:type="spellEnd"/>
+      <w:r>
+        <w:rPr>
+          <w:lang w:val="en-US"/>
+        </w:rPr>
+        <w:t xml:space="preserve">" --hex-blob --default-character-set=utf8 --single-transaction --databases </w:t>
+      </w:r>
+      <w:proofErr w:type="spellStart"/>
+      <w:r>
+        <w:rPr>
+          <w:lang w:val="en-US"/>
+        </w:rPr>
+        <w:t>sistema</w:t>
+      </w:r>
+      <w:proofErr w:type="spellEnd"/>
+      <w:r>
+        <w:rPr>
+          <w:lang w:val="en-US"/>
+        </w:rPr>
+        <w:t xml:space="preserve"> &gt; </w:t>
+      </w:r>
+      <w:proofErr w:type="spellStart"/>
+      <w:r>
+        <w:rPr>
+          <w:lang w:val="en-US"/>
+        </w:rPr>
+        <w:t>sistema.sql</w:t>
+      </w:r>
+      <w:proofErr w:type="spellEnd"/>
+    </w:p>
+    <w:p>
+      <w:r>
+        <w:t>Copiar este diretório para o servidor 10.233.33.12</w:t>
+      </w:r>
+    </w:p>
+    <w:p>
+      <w:r>
+        <w:t xml:space="preserve">Utilizar </w:t>
+      </w:r>
+      <w:proofErr w:type="spellStart"/>
+      <w:r>
+        <w:t>winscp</w:t>
+      </w:r>
+      <w:proofErr w:type="spellEnd"/>
+      <w:r>
+        <w:t xml:space="preserve"> </w:t>
+      </w:r>
+    </w:p>
+    <w:p>
+      <w:r>
+        <w:t xml:space="preserve">Endereço 10.233.33.12 </w:t>
+      </w:r>
+    </w:p>
+    <w:p>
+      <w:r>
+        <w:t>Usuário: root</w:t>
+      </w:r>
+    </w:p>
+    <w:p>
+      <w:r>
+        <w:t>Senha: emater123</w:t>
+      </w:r>
+    </w:p>
+    <w:p>
+      <w:r>
+        <w:rPr>
+          <w:noProof/>
+          <w:lang w:eastAsia="pt-BR"/>
+        </w:rPr>
+        <w:lastRenderedPageBreak/>
+        <w:drawing>
+          <wp:inline distT="0" distB="0" distL="0" distR="0">
+            <wp:extent cx="5400040" cy="3040492"/>
+            <wp:effectExtent l="19050" t="0" r="0" b="0"/>
+            <wp:docPr id="19" name="Imagem 19"/>
+            <wp:cNvGraphicFramePr>
+              <a:graphicFrameLocks xmlns:a="http://schemas.openxmlformats.org/drawingml/2006/main" noChangeAspect="1"/>
+            </wp:cNvGraphicFramePr>
+            <a:graphic xmlns:a="http://schemas.openxmlformats.org/drawingml/2006/main">
+              <a:graphicData uri="http://schemas.openxmlformats.org/drawingml/2006/picture">
+                <pic:pic xmlns:pic="http://schemas.openxmlformats.org/drawingml/2006/picture">
+                  <pic:nvPicPr>
+                    <pic:cNvPr id="0" name="Picture 19"/>
+                    <pic:cNvPicPr>
+                      <a:picLocks noChangeAspect="1" noChangeArrowheads="1"/>
+                    </pic:cNvPicPr>
+                  </pic:nvPicPr>
+                  <pic:blipFill>
+                    <a:blip r:embed="rId14"/>
+                    <a:srcRect/>
+                    <a:stretch>
+                      <a:fillRect/>
+                    </a:stretch>
+                  </pic:blipFill>
+                  <pic:spPr bwMode="auto">
+                    <a:xfrm>
+                      <a:off x="0" y="0"/>
+                      <a:ext cx="5400040" cy="3040492"/>
+                    </a:xfrm>
+                    <a:prstGeom prst="rect">
+                      <a:avLst/>
+                    </a:prstGeom>
+                    <a:noFill/>
+                    <a:ln w="9525">
+                      <a:noFill/>
+                      <a:miter lim="800000"/>
+                      <a:headEnd/>
+                      <a:tailEnd/>
+                    </a:ln>
+                  </pic:spPr>
+                </pic:pic>
+              </a:graphicData>
+            </a:graphic>
+          </wp:inline>
+        </w:drawing>
+      </w:r>
+    </w:p>
+    <w:p>
+      <w:r>
         <w:t xml:space="preserve">Abrir sessão do </w:t>
       </w:r>
       <w:proofErr w:type="spellStart"/>
@@ -2309,6 +2408,7 @@
         <w:rPr>
           <w:lang w:val="en-US"/>
         </w:rPr>
+        <w:lastRenderedPageBreak/>
         <w:t>source</w:t>
       </w:r>
       <w:proofErr w:type="gramEnd"/>

</xml_diff>

<commit_message>
Versão 1.0.2 Atualizações:    - Atividade      . Pesquisa por meta tática    - Projeto de Crédito      . Correções no Cronograma e no Fuxo de Caixa    - Formulário      . Correções na coleta da propriedade
</commit_message>
<xml_diff>
--- a/aterwebsrv/doc/Tutorial base produção.docx
+++ b/aterwebsrv/doc/Tutorial base produção.docx
@@ -128,7 +128,6 @@
     </w:p>
     <w:p>
       <w:r>
-        <w:lastRenderedPageBreak/>
         <w:t>Conexão de área de trabalho remota</w:t>
       </w:r>
     </w:p>
@@ -341,7 +340,6 @@
           <w:noProof/>
           <w:lang w:eastAsia="pt-BR"/>
         </w:rPr>
-        <w:lastRenderedPageBreak/>
         <w:drawing>
           <wp:inline distT="0" distB="0" distL="0" distR="0">
             <wp:extent cx="5400040" cy="3040492"/>
@@ -934,7 +932,6 @@
           <w:noProof/>
           <w:lang w:eastAsia="pt-BR"/>
         </w:rPr>
-        <w:lastRenderedPageBreak/>
         <w:drawing>
           <wp:inline distT="0" distB="0" distL="0" distR="0">
             <wp:extent cx="5400040" cy="3040492"/>
@@ -1082,7 +1079,6 @@
     </w:p>
     <w:p>
       <w:r>
-        <w:lastRenderedPageBreak/>
         <w:t xml:space="preserve">Abrir o Eclipse fazer atualização do projeto </w:t>
       </w:r>
       <w:proofErr w:type="spellStart"/>
@@ -1341,13 +1337,10 @@
           <w:b/>
         </w:rPr>
       </w:pPr>
-      <w:bookmarkStart w:id="0" w:name="_GoBack"/>
-      <w:bookmarkEnd w:id="0"/>
       <w:r>
         <w:rPr>
           <w:b/>
         </w:rPr>
-        <w:lastRenderedPageBreak/>
         <w:t>Processo para dumping para o ambiente de produção</w:t>
       </w:r>
     </w:p>
@@ -1386,7 +1379,6 @@
         </w:rPr>
       </w:pPr>
       <w:proofErr w:type="spellStart"/>
-      <w:proofErr w:type="gramStart"/>
       <w:r>
         <w:rPr>
           <w:lang w:val="en-US"/>
@@ -1394,7 +1386,6 @@
         <w:t>mysqldump</w:t>
       </w:r>
       <w:proofErr w:type="spellEnd"/>
-      <w:proofErr w:type="gramEnd"/>
       <w:r>
         <w:rPr>
           <w:lang w:val="en-US"/>
@@ -1605,7 +1596,6 @@
         </w:rPr>
       </w:pPr>
       <w:proofErr w:type="spellStart"/>
-      <w:proofErr w:type="gramStart"/>
       <w:r>
         <w:rPr>
           <w:lang w:val="en-US"/>
@@ -1613,7 +1603,6 @@
         <w:t>mysqldump</w:t>
       </w:r>
       <w:proofErr w:type="spellEnd"/>
-      <w:proofErr w:type="gramEnd"/>
       <w:r>
         <w:rPr>
           <w:lang w:val="en-US"/>
@@ -1751,7 +1740,6 @@
         </w:rPr>
       </w:pPr>
       <w:proofErr w:type="spellStart"/>
-      <w:proofErr w:type="gramStart"/>
       <w:r>
         <w:rPr>
           <w:lang w:val="en-US"/>
@@ -1759,7 +1747,6 @@
         <w:t>mysqldump</w:t>
       </w:r>
       <w:proofErr w:type="spellEnd"/>
-      <w:proofErr w:type="gramEnd"/>
       <w:r>
         <w:rPr>
           <w:lang w:val="en-US"/>
@@ -1897,7 +1884,6 @@
         </w:rPr>
       </w:pPr>
       <w:proofErr w:type="spellStart"/>
-      <w:proofErr w:type="gramStart"/>
       <w:r>
         <w:rPr>
           <w:lang w:val="en-US"/>
@@ -1905,7 +1891,6 @@
         <w:t>mysqldump</w:t>
       </w:r>
       <w:proofErr w:type="spellEnd"/>
-      <w:proofErr w:type="gramEnd"/>
       <w:r>
         <w:rPr>
           <w:lang w:val="en-US"/>
@@ -2002,7 +1987,6 @@
           <w:noProof/>
           <w:lang w:eastAsia="pt-BR"/>
         </w:rPr>
-        <w:lastRenderedPageBreak/>
         <w:drawing>
           <wp:inline distT="0" distB="0" distL="0" distR="0">
             <wp:extent cx="5400040" cy="3040492"/>
@@ -2408,7 +2392,6 @@
         <w:rPr>
           <w:lang w:val="en-US"/>
         </w:rPr>
-        <w:lastRenderedPageBreak/>
         <w:t>source</w:t>
       </w:r>
       <w:proofErr w:type="gramEnd"/>
@@ -2504,21 +2487,123 @@
       </w:r>
     </w:p>
     <w:p>
-      <w:proofErr w:type="gramStart"/>
-      <w:r>
+      <w:pPr>
+        <w:rPr>
+          <w:lang w:val="en-US"/>
+        </w:rPr>
+      </w:pPr>
+      <w:proofErr w:type="gramStart"/>
+      <w:r>
+        <w:rPr>
+          <w:lang w:val="en-US"/>
+        </w:rPr>
         <w:t>set</w:t>
       </w:r>
       <w:proofErr w:type="gramEnd"/>
       <w:r>
+        <w:rPr>
+          <w:lang w:val="en-US"/>
+        </w:rPr>
         <w:t xml:space="preserve"> </w:t>
       </w:r>
       <w:proofErr w:type="spellStart"/>
       <w:r>
+        <w:rPr>
+          <w:lang w:val="en-US"/>
+        </w:rPr>
         <w:t>foreign_key_checks</w:t>
       </w:r>
       <w:proofErr w:type="spellEnd"/>
       <w:r>
+        <w:rPr>
+          <w:lang w:val="en-US"/>
+        </w:rPr>
         <w:t xml:space="preserve"> = 1;</w:t>
+      </w:r>
+    </w:p>
+    <w:p>
+      <w:pPr>
+        <w:rPr>
+          <w:lang w:val="en-US"/>
+        </w:rPr>
+      </w:pPr>
+    </w:p>
+    <w:p>
+      <w:pPr>
+        <w:rPr>
+          <w:lang w:val="en-US"/>
+        </w:rPr>
+      </w:pPr>
+    </w:p>
+    <w:p>
+      <w:pPr>
+        <w:rPr>
+          <w:lang w:val="en-US"/>
+        </w:rPr>
+      </w:pPr>
+      <w:r>
+        <w:rPr>
+          <w:lang w:val="en-US"/>
+        </w:rPr>
+        <w:t xml:space="preserve">---- </w:t>
+      </w:r>
+      <w:proofErr w:type="spellStart"/>
+      <w:r>
+        <w:rPr>
+          <w:lang w:val="en-US"/>
+        </w:rPr>
+        <w:t>Gerando</w:t>
+      </w:r>
+      <w:proofErr w:type="spellEnd"/>
+      <w:r>
+        <w:rPr>
+          <w:lang w:val="en-US"/>
+        </w:rPr>
+        <w:t xml:space="preserve"> TAGs</w:t>
+      </w:r>
+    </w:p>
+    <w:p>
+      <w:pPr>
+        <w:rPr>
+          <w:lang w:val="en-US"/>
+        </w:rPr>
+      </w:pPr>
+      <w:proofErr w:type="spellStart"/>
+      <w:proofErr w:type="gramStart"/>
+      <w:r>
+        <w:rPr>
+          <w:lang w:val="en-US"/>
+        </w:rPr>
+        <w:t>git</w:t>
+      </w:r>
+      <w:proofErr w:type="spellEnd"/>
+      <w:proofErr w:type="gramEnd"/>
+      <w:r>
+        <w:rPr>
+          <w:lang w:val="en-US"/>
+        </w:rPr>
+        <w:t xml:space="preserve"> tag X.X.X</w:t>
+      </w:r>
+    </w:p>
+    <w:p>
+      <w:pPr>
+        <w:rPr>
+          <w:lang w:val="en-US"/>
+        </w:rPr>
+      </w:pPr>
+      <w:proofErr w:type="spellStart"/>
+      <w:r>
+        <w:rPr>
+          <w:lang w:val="en-US"/>
+        </w:rPr>
+        <w:t>git</w:t>
+      </w:r>
+      <w:proofErr w:type="spellEnd"/>
+      <w:r>
+        <w:rPr>
+          <w:lang w:val="en-US"/>
+        </w:rPr>
+        <w:t xml:space="preserve"> push origin X.X.X</w:t>
       </w:r>
     </w:p>
     <w:sectPr>

</xml_diff>

<commit_message>
Correções Projeto de Credito           Regras da declaração do produtor
</commit_message>
<xml_diff>
--- a/aterwebsrv/doc/Tutorial base produção.docx
+++ b/aterwebsrv/doc/Tutorial base produção.docx
@@ -590,7 +590,6 @@
         </w:rPr>
       </w:pPr>
       <w:proofErr w:type="spellStart"/>
-      <w:proofErr w:type="gramStart"/>
       <w:r>
         <w:rPr>
           <w:lang w:val="en-US"/>
@@ -598,7 +597,6 @@
         <w:t>dropar</w:t>
       </w:r>
       <w:proofErr w:type="spellEnd"/>
-      <w:proofErr w:type="gramEnd"/>
       <w:r>
         <w:rPr>
           <w:lang w:val="en-US"/>
@@ -633,19 +631,11 @@
           <w:lang w:val="en-US"/>
         </w:rPr>
       </w:pPr>
-      <w:proofErr w:type="gramStart"/>
-      <w:r>
-        <w:rPr>
-          <w:lang w:val="en-US"/>
-        </w:rPr>
-        <w:t>set</w:t>
-      </w:r>
-      <w:proofErr w:type="gramEnd"/>
-      <w:r>
-        <w:rPr>
-          <w:lang w:val="en-US"/>
-        </w:rPr>
-        <w:t xml:space="preserve"> </w:t>
+      <w:r>
+        <w:rPr>
+          <w:lang w:val="en-US"/>
+        </w:rPr>
+        <w:t xml:space="preserve">set </w:t>
       </w:r>
       <w:proofErr w:type="spellStart"/>
       <w:r>
@@ -1133,7 +1123,6 @@
         </w:rPr>
       </w:pPr>
       <w:proofErr w:type="spellStart"/>
-      <w:proofErr w:type="gramStart"/>
       <w:r>
         <w:rPr>
           <w:lang w:val="en-US"/>
@@ -1141,7 +1130,6 @@
         <w:t>botão</w:t>
       </w:r>
       <w:proofErr w:type="spellEnd"/>
-      <w:proofErr w:type="gramEnd"/>
       <w:r>
         <w:rPr>
           <w:lang w:val="en-US"/>
@@ -1450,6 +1438,219 @@
         </w:rPr>
       </w:pPr>
       <w:proofErr w:type="spellStart"/>
+      <w:r>
+        <w:rPr>
+          <w:lang w:val="en-US"/>
+        </w:rPr>
+        <w:t>mysqldump</w:t>
+      </w:r>
+      <w:proofErr w:type="spellEnd"/>
+      <w:r>
+        <w:rPr>
+          <w:lang w:val="en-US"/>
+        </w:rPr>
+        <w:t xml:space="preserve"> -</w:t>
+      </w:r>
+      <w:proofErr w:type="spellStart"/>
+      <w:r>
+        <w:rPr>
+          <w:lang w:val="en-US"/>
+        </w:rPr>
+        <w:t>uemater</w:t>
+      </w:r>
+      <w:proofErr w:type="spellEnd"/>
+      <w:r>
+        <w:rPr>
+          <w:lang w:val="en-US"/>
+        </w:rPr>
+        <w:t xml:space="preserve"> -</w:t>
+      </w:r>
+      <w:proofErr w:type="spellStart"/>
+      <w:r>
+        <w:rPr>
+          <w:lang w:val="en-US"/>
+        </w:rPr>
+        <w:t>p"emater</w:t>
+      </w:r>
+      <w:proofErr w:type="spellEnd"/>
+      <w:r>
+        <w:rPr>
+          <w:lang w:val="en-US"/>
+        </w:rPr>
+        <w:t xml:space="preserve">" --hex-blob --default-character-set=utf8 --single-transaction --databases </w:t>
+      </w:r>
+      <w:proofErr w:type="spellStart"/>
+      <w:r>
+        <w:rPr>
+          <w:lang w:val="en-US"/>
+        </w:rPr>
+        <w:t>atividade</w:t>
+      </w:r>
+      <w:proofErr w:type="spellEnd"/>
+      <w:r>
+        <w:rPr>
+          <w:lang w:val="en-US"/>
+        </w:rPr>
+        <w:t xml:space="preserve"> &gt; </w:t>
+      </w:r>
+      <w:proofErr w:type="spellStart"/>
+      <w:r>
+        <w:rPr>
+          <w:lang w:val="en-US"/>
+        </w:rPr>
+        <w:t>atividade.sql</w:t>
+      </w:r>
+      <w:proofErr w:type="spellEnd"/>
+    </w:p>
+    <w:p>
+      <w:pPr>
+        <w:rPr>
+          <w:lang w:val="en-US"/>
+        </w:rPr>
+      </w:pPr>
+      <w:proofErr w:type="spellStart"/>
+      <w:r>
+        <w:rPr>
+          <w:lang w:val="en-US"/>
+        </w:rPr>
+        <w:t>mysqldump</w:t>
+      </w:r>
+      <w:proofErr w:type="spellEnd"/>
+      <w:r>
+        <w:rPr>
+          <w:lang w:val="en-US"/>
+        </w:rPr>
+        <w:t xml:space="preserve"> -</w:t>
+      </w:r>
+      <w:proofErr w:type="spellStart"/>
+      <w:r>
+        <w:rPr>
+          <w:lang w:val="en-US"/>
+        </w:rPr>
+        <w:t>uemater</w:t>
+      </w:r>
+      <w:proofErr w:type="spellEnd"/>
+      <w:r>
+        <w:rPr>
+          <w:lang w:val="en-US"/>
+        </w:rPr>
+        <w:t xml:space="preserve"> -</w:t>
+      </w:r>
+      <w:proofErr w:type="spellStart"/>
+      <w:r>
+        <w:rPr>
+          <w:lang w:val="en-US"/>
+        </w:rPr>
+        <w:t>p"emater</w:t>
+      </w:r>
+      <w:proofErr w:type="spellEnd"/>
+      <w:r>
+        <w:rPr>
+          <w:lang w:val="en-US"/>
+        </w:rPr>
+        <w:t xml:space="preserve">" --hex-blob --default-character-set=utf8 --single-transaction --databases </w:t>
+      </w:r>
+      <w:proofErr w:type="spellStart"/>
+      <w:r>
+        <w:rPr>
+          <w:lang w:val="en-US"/>
+        </w:rPr>
+        <w:t>credito_rural</w:t>
+      </w:r>
+      <w:proofErr w:type="spellEnd"/>
+      <w:r>
+        <w:rPr>
+          <w:lang w:val="en-US"/>
+        </w:rPr>
+        <w:t xml:space="preserve"> &gt; </w:t>
+      </w:r>
+      <w:proofErr w:type="spellStart"/>
+      <w:r>
+        <w:rPr>
+          <w:lang w:val="en-US"/>
+        </w:rPr>
+        <w:t>credito_rural.sql</w:t>
+      </w:r>
+      <w:proofErr w:type="spellEnd"/>
+    </w:p>
+    <w:p>
+      <w:pPr>
+        <w:rPr>
+          <w:lang w:val="en-US"/>
+        </w:rPr>
+      </w:pPr>
+      <w:proofErr w:type="spellStart"/>
+      <w:r>
+        <w:rPr>
+          <w:lang w:val="en-US"/>
+        </w:rPr>
+        <w:t>mysqldump</w:t>
+      </w:r>
+      <w:proofErr w:type="spellEnd"/>
+      <w:r>
+        <w:rPr>
+          <w:lang w:val="en-US"/>
+        </w:rPr>
+        <w:t xml:space="preserve"> -</w:t>
+      </w:r>
+      <w:proofErr w:type="spellStart"/>
+      <w:r>
+        <w:rPr>
+          <w:lang w:val="en-US"/>
+        </w:rPr>
+        <w:t>uemater</w:t>
+      </w:r>
+      <w:proofErr w:type="spellEnd"/>
+      <w:r>
+        <w:rPr>
+          <w:lang w:val="en-US"/>
+        </w:rPr>
+        <w:t xml:space="preserve"> -</w:t>
+      </w:r>
+      <w:proofErr w:type="spellStart"/>
+      <w:r>
+        <w:rPr>
+          <w:lang w:val="en-US"/>
+        </w:rPr>
+        <w:t>p"emater</w:t>
+      </w:r>
+      <w:proofErr w:type="spellEnd"/>
+      <w:r>
+        <w:rPr>
+          <w:lang w:val="en-US"/>
+        </w:rPr>
+        <w:t xml:space="preserve">" --hex-blob --default-character-set=utf8 --single-transaction --databases </w:t>
+      </w:r>
+      <w:proofErr w:type="spellStart"/>
+      <w:r>
+        <w:rPr>
+          <w:lang w:val="en-US"/>
+        </w:rPr>
+        <w:t>formulario</w:t>
+      </w:r>
+      <w:proofErr w:type="spellEnd"/>
+      <w:r>
+        <w:rPr>
+          <w:lang w:val="en-US"/>
+        </w:rPr>
+        <w:t xml:space="preserve"> &gt; </w:t>
+      </w:r>
+      <w:proofErr w:type="spellStart"/>
+      <w:r>
+        <w:rPr>
+          <w:lang w:val="en-US"/>
+        </w:rPr>
+        <w:t>formulario.sql</w:t>
+      </w:r>
+      <w:proofErr w:type="spellEnd"/>
+    </w:p>
+    <w:p>
+      <w:pPr>
+        <w:rPr>
+          <w:lang w:val="en-US"/>
+        </w:rPr>
+      </w:pPr>
+      <w:proofErr w:type="spellStart"/>
       <w:proofErr w:type="gramStart"/>
       <w:r>
         <w:rPr>
@@ -1498,7 +1699,7 @@
         <w:rPr>
           <w:lang w:val="en-US"/>
         </w:rPr>
-        <w:t>atividade</w:t>
+        <w:t>funcional</w:t>
       </w:r>
       <w:proofErr w:type="spellEnd"/>
       <w:r>
@@ -1512,18 +1713,17 @@
         <w:rPr>
           <w:lang w:val="en-US"/>
         </w:rPr>
-        <w:t>atividade.sql</w:t>
-      </w:r>
-      <w:proofErr w:type="spellEnd"/>
-    </w:p>
-    <w:p>
-      <w:pPr>
-        <w:rPr>
-          <w:lang w:val="en-US"/>
-        </w:rPr>
-      </w:pPr>
-      <w:proofErr w:type="spellStart"/>
-      <w:proofErr w:type="gramStart"/>
+        <w:t>funcional.sql</w:t>
+      </w:r>
+      <w:proofErr w:type="spellEnd"/>
+    </w:p>
+    <w:p>
+      <w:pPr>
+        <w:rPr>
+          <w:lang w:val="en-US"/>
+        </w:rPr>
+      </w:pPr>
+      <w:proofErr w:type="spellStart"/>
       <w:r>
         <w:rPr>
           <w:lang w:val="en-US"/>
@@ -1531,7 +1731,6 @@
         <w:t>mysqldump</w:t>
       </w:r>
       <w:proofErr w:type="spellEnd"/>
-      <w:proofErr w:type="gramEnd"/>
       <w:r>
         <w:rPr>
           <w:lang w:val="en-US"/>
@@ -1571,7 +1770,7 @@
         <w:rPr>
           <w:lang w:val="en-US"/>
         </w:rPr>
-        <w:t>credito_rural</w:t>
+        <w:t>indice_producao</w:t>
       </w:r>
       <w:proofErr w:type="spellEnd"/>
       <w:r>
@@ -1585,7 +1784,7 @@
         <w:rPr>
           <w:lang w:val="en-US"/>
         </w:rPr>
-        <w:t>credito_rural.sql</w:t>
+        <w:t>indice_producao.sql</w:t>
       </w:r>
       <w:proofErr w:type="spellEnd"/>
     </w:p>
@@ -1603,223 +1802,6 @@
         <w:t>mysqldump</w:t>
       </w:r>
       <w:proofErr w:type="spellEnd"/>
-      <w:r>
-        <w:rPr>
-          <w:lang w:val="en-US"/>
-        </w:rPr>
-        <w:t xml:space="preserve"> -</w:t>
-      </w:r>
-      <w:proofErr w:type="spellStart"/>
-      <w:r>
-        <w:rPr>
-          <w:lang w:val="en-US"/>
-        </w:rPr>
-        <w:t>uemater</w:t>
-      </w:r>
-      <w:proofErr w:type="spellEnd"/>
-      <w:r>
-        <w:rPr>
-          <w:lang w:val="en-US"/>
-        </w:rPr>
-        <w:t xml:space="preserve"> -</w:t>
-      </w:r>
-      <w:proofErr w:type="spellStart"/>
-      <w:r>
-        <w:rPr>
-          <w:lang w:val="en-US"/>
-        </w:rPr>
-        <w:t>p"emater</w:t>
-      </w:r>
-      <w:proofErr w:type="spellEnd"/>
-      <w:r>
-        <w:rPr>
-          <w:lang w:val="en-US"/>
-        </w:rPr>
-        <w:t xml:space="preserve">" --hex-blob --default-character-set=utf8 --single-transaction --databases </w:t>
-      </w:r>
-      <w:proofErr w:type="spellStart"/>
-      <w:r>
-        <w:rPr>
-          <w:lang w:val="en-US"/>
-        </w:rPr>
-        <w:t>formulario</w:t>
-      </w:r>
-      <w:proofErr w:type="spellEnd"/>
-      <w:r>
-        <w:rPr>
-          <w:lang w:val="en-US"/>
-        </w:rPr>
-        <w:t xml:space="preserve"> &gt; </w:t>
-      </w:r>
-      <w:proofErr w:type="spellStart"/>
-      <w:r>
-        <w:rPr>
-          <w:lang w:val="en-US"/>
-        </w:rPr>
-        <w:t>formulario.sql</w:t>
-      </w:r>
-      <w:proofErr w:type="spellEnd"/>
-    </w:p>
-    <w:p>
-      <w:pPr>
-        <w:rPr>
-          <w:lang w:val="en-US"/>
-        </w:rPr>
-      </w:pPr>
-      <w:proofErr w:type="spellStart"/>
-      <w:proofErr w:type="gramStart"/>
-      <w:r>
-        <w:rPr>
-          <w:lang w:val="en-US"/>
-        </w:rPr>
-        <w:t>mysqldump</w:t>
-      </w:r>
-      <w:proofErr w:type="spellEnd"/>
-      <w:proofErr w:type="gramEnd"/>
-      <w:r>
-        <w:rPr>
-          <w:lang w:val="en-US"/>
-        </w:rPr>
-        <w:t xml:space="preserve"> -</w:t>
-      </w:r>
-      <w:proofErr w:type="spellStart"/>
-      <w:r>
-        <w:rPr>
-          <w:lang w:val="en-US"/>
-        </w:rPr>
-        <w:t>uemater</w:t>
-      </w:r>
-      <w:proofErr w:type="spellEnd"/>
-      <w:r>
-        <w:rPr>
-          <w:lang w:val="en-US"/>
-        </w:rPr>
-        <w:t xml:space="preserve"> -</w:t>
-      </w:r>
-      <w:proofErr w:type="spellStart"/>
-      <w:r>
-        <w:rPr>
-          <w:lang w:val="en-US"/>
-        </w:rPr>
-        <w:t>p"emater</w:t>
-      </w:r>
-      <w:proofErr w:type="spellEnd"/>
-      <w:r>
-        <w:rPr>
-          <w:lang w:val="en-US"/>
-        </w:rPr>
-        <w:t xml:space="preserve">" --hex-blob --default-character-set=utf8 --single-transaction --databases </w:t>
-      </w:r>
-      <w:proofErr w:type="spellStart"/>
-      <w:r>
-        <w:rPr>
-          <w:lang w:val="en-US"/>
-        </w:rPr>
-        <w:t>funcional</w:t>
-      </w:r>
-      <w:proofErr w:type="spellEnd"/>
-      <w:r>
-        <w:rPr>
-          <w:lang w:val="en-US"/>
-        </w:rPr>
-        <w:t xml:space="preserve"> &gt; </w:t>
-      </w:r>
-      <w:proofErr w:type="spellStart"/>
-      <w:r>
-        <w:rPr>
-          <w:lang w:val="en-US"/>
-        </w:rPr>
-        <w:t>funcional.sql</w:t>
-      </w:r>
-      <w:proofErr w:type="spellEnd"/>
-    </w:p>
-    <w:p>
-      <w:pPr>
-        <w:rPr>
-          <w:lang w:val="en-US"/>
-        </w:rPr>
-      </w:pPr>
-      <w:proofErr w:type="spellStart"/>
-      <w:r>
-        <w:rPr>
-          <w:lang w:val="en-US"/>
-        </w:rPr>
-        <w:t>mysqldump</w:t>
-      </w:r>
-      <w:proofErr w:type="spellEnd"/>
-      <w:r>
-        <w:rPr>
-          <w:lang w:val="en-US"/>
-        </w:rPr>
-        <w:t xml:space="preserve"> -</w:t>
-      </w:r>
-      <w:proofErr w:type="spellStart"/>
-      <w:r>
-        <w:rPr>
-          <w:lang w:val="en-US"/>
-        </w:rPr>
-        <w:t>uemater</w:t>
-      </w:r>
-      <w:proofErr w:type="spellEnd"/>
-      <w:r>
-        <w:rPr>
-          <w:lang w:val="en-US"/>
-        </w:rPr>
-        <w:t xml:space="preserve"> -</w:t>
-      </w:r>
-      <w:proofErr w:type="spellStart"/>
-      <w:r>
-        <w:rPr>
-          <w:lang w:val="en-US"/>
-        </w:rPr>
-        <w:t>p"emater</w:t>
-      </w:r>
-      <w:proofErr w:type="spellEnd"/>
-      <w:r>
-        <w:rPr>
-          <w:lang w:val="en-US"/>
-        </w:rPr>
-        <w:t xml:space="preserve">" --hex-blob --default-character-set=utf8 --single-transaction --databases </w:t>
-      </w:r>
-      <w:proofErr w:type="spellStart"/>
-      <w:r>
-        <w:rPr>
-          <w:lang w:val="en-US"/>
-        </w:rPr>
-        <w:t>indice_producao</w:t>
-      </w:r>
-      <w:proofErr w:type="spellEnd"/>
-      <w:r>
-        <w:rPr>
-          <w:lang w:val="en-US"/>
-        </w:rPr>
-        <w:t xml:space="preserve"> &gt; </w:t>
-      </w:r>
-      <w:proofErr w:type="spellStart"/>
-      <w:r>
-        <w:rPr>
-          <w:lang w:val="en-US"/>
-        </w:rPr>
-        <w:t>indice_producao.sql</w:t>
-      </w:r>
-      <w:proofErr w:type="spellEnd"/>
-    </w:p>
-    <w:p>
-      <w:pPr>
-        <w:rPr>
-          <w:lang w:val="en-US"/>
-        </w:rPr>
-      </w:pPr>
-      <w:proofErr w:type="spellStart"/>
-      <w:proofErr w:type="gramStart"/>
-      <w:r>
-        <w:rPr>
-          <w:lang w:val="en-US"/>
-        </w:rPr>
-        <w:t>mysqldump</w:t>
-      </w:r>
-      <w:proofErr w:type="spellEnd"/>
-      <w:proofErr w:type="gramEnd"/>
       <w:r>
         <w:rPr>
           <w:lang w:val="en-US"/>
@@ -2107,55 +2089,327 @@
         <w:rPr>
           <w:lang w:val="en-US"/>
         </w:rPr>
-        <w:t xml:space="preserve"> </w:t>
+        <w:t xml:space="preserve"> Server</w:t>
+      </w:r>
+      <w:r>
+        <w:rPr>
+          <w:lang w:val="en-US"/>
+        </w:rPr>
+        <w:t>(</w:t>
+      </w:r>
+      <w:proofErr w:type="spellStart"/>
+      <w:r>
+        <w:rPr>
+          <w:lang w:val="en-US"/>
+        </w:rPr>
+        <w:t>mysql</w:t>
+      </w:r>
+      <w:proofErr w:type="spellEnd"/>
+      <w:r>
+        <w:rPr>
+          <w:lang w:val="en-US"/>
+        </w:rPr>
+        <w:t xml:space="preserve"> -</w:t>
+      </w:r>
+      <w:proofErr w:type="spellStart"/>
+      <w:r>
+        <w:rPr>
+          <w:lang w:val="en-US"/>
+        </w:rPr>
+        <w:t>uemater</w:t>
+      </w:r>
+      <w:proofErr w:type="spellEnd"/>
+      <w:r>
+        <w:rPr>
+          <w:lang w:val="en-US"/>
+        </w:rPr>
+        <w:t xml:space="preserve"> -p</w:t>
+      </w:r>
+      <w:r>
+        <w:rPr>
+          <w:lang w:val="en-US"/>
+        </w:rPr>
+        <w:t>)</w:t>
+      </w:r>
+    </w:p>
+    <w:p>
+      <w:pPr>
+        <w:rPr>
+          <w:lang w:val="en-US"/>
+        </w:rPr>
+      </w:pPr>
+      <w:r>
+        <w:rPr>
+          <w:lang w:val="en-US"/>
+        </w:rPr>
+        <w:t xml:space="preserve">set </w:t>
+      </w:r>
+      <w:proofErr w:type="spellStart"/>
+      <w:r>
+        <w:rPr>
+          <w:lang w:val="en-US"/>
+        </w:rPr>
+        <w:t>foreign_key_checks</w:t>
+      </w:r>
+      <w:proofErr w:type="spellEnd"/>
+      <w:r>
+        <w:rPr>
+          <w:lang w:val="en-US"/>
+        </w:rPr>
+        <w:t xml:space="preserve"> = 0;</w:t>
+      </w:r>
+    </w:p>
+    <w:p>
+      <w:r>
+        <w:t xml:space="preserve">DROP </w:t>
       </w:r>
       <w:proofErr w:type="gramStart"/>
       <w:r>
-        <w:rPr>
-          <w:lang w:val="en-US"/>
-        </w:rPr>
-        <w:t>Server</w:t>
-      </w:r>
-      <w:r>
-        <w:rPr>
-          <w:lang w:val="en-US"/>
-        </w:rPr>
-        <w:t>(</w:t>
-      </w:r>
-      <w:proofErr w:type="spellStart"/>
+        <w:t>DATABASE `ater</w:t>
+      </w:r>
       <w:proofErr w:type="gramEnd"/>
       <w:r>
-        <w:rPr>
-          <w:lang w:val="en-US"/>
-        </w:rPr>
-        <w:t>mysql</w:t>
-      </w:r>
-      <w:proofErr w:type="spellEnd"/>
-      <w:r>
-        <w:rPr>
-          <w:lang w:val="en-US"/>
-        </w:rPr>
-        <w:t xml:space="preserve"> -</w:t>
-      </w:r>
-      <w:proofErr w:type="spellStart"/>
-      <w:r>
-        <w:rPr>
-          <w:lang w:val="en-US"/>
-        </w:rPr>
-        <w:t>uemater</w:t>
-      </w:r>
-      <w:proofErr w:type="spellEnd"/>
-      <w:r>
-        <w:rPr>
-          <w:lang w:val="en-US"/>
-        </w:rPr>
-        <w:t xml:space="preserve"> -p</w:t>
-      </w:r>
-      <w:r>
-        <w:rPr>
-          <w:lang w:val="en-US"/>
-        </w:rPr>
-        <w:t>)</w:t>
+        <w:t>`;</w:t>
+      </w:r>
+    </w:p>
+    <w:p>
+      <w:r>
+        <w:t xml:space="preserve">DROP </w:t>
+      </w:r>
+      <w:proofErr w:type="gramStart"/>
+      <w:r>
+        <w:t>DATABASE `atividade</w:t>
+      </w:r>
+      <w:proofErr w:type="gramEnd"/>
+      <w:r>
+        <w:t>`;</w:t>
+      </w:r>
+    </w:p>
+    <w:p>
+      <w:r>
+        <w:t xml:space="preserve">DROP </w:t>
+      </w:r>
+      <w:proofErr w:type="gramStart"/>
+      <w:r>
+        <w:t>DATABASE `</w:t>
+      </w:r>
+      <w:proofErr w:type="spellStart"/>
+      <w:r>
+        <w:t>credito_rural</w:t>
+      </w:r>
+      <w:proofErr w:type="spellEnd"/>
+      <w:proofErr w:type="gramEnd"/>
+      <w:r>
+        <w:t>`;</w:t>
+      </w:r>
+    </w:p>
+    <w:p>
+      <w:r>
+        <w:t xml:space="preserve">DROP </w:t>
+      </w:r>
+      <w:proofErr w:type="gramStart"/>
+      <w:r>
+        <w:t>DATABASE `</w:t>
+      </w:r>
+      <w:proofErr w:type="spellStart"/>
+      <w:r>
+        <w:t>formulario</w:t>
+      </w:r>
+      <w:proofErr w:type="spellEnd"/>
+      <w:proofErr w:type="gramEnd"/>
+      <w:r>
+        <w:t>`;</w:t>
+      </w:r>
+    </w:p>
+    <w:p>
+      <w:r>
+        <w:t xml:space="preserve">DROP </w:t>
+      </w:r>
+      <w:proofErr w:type="gramStart"/>
+      <w:r>
+        <w:t>DATABASE `funcional</w:t>
+      </w:r>
+      <w:proofErr w:type="gramEnd"/>
+      <w:r>
+        <w:t>`;</w:t>
+      </w:r>
+    </w:p>
+    <w:p>
+      <w:r>
+        <w:t xml:space="preserve">DROP </w:t>
+      </w:r>
+      <w:proofErr w:type="gramStart"/>
+      <w:r>
+        <w:t>DATABASE `</w:t>
+      </w:r>
+      <w:proofErr w:type="spellStart"/>
+      <w:r>
+        <w:t>indice_producao</w:t>
+      </w:r>
+      <w:proofErr w:type="spellEnd"/>
+      <w:proofErr w:type="gramEnd"/>
+      <w:r>
+        <w:t>`;</w:t>
+      </w:r>
+    </w:p>
+    <w:p>
+      <w:r>
+        <w:t xml:space="preserve">DROP </w:t>
+      </w:r>
+      <w:proofErr w:type="gramStart"/>
+      <w:r>
+        <w:t>DATABASE `pessoa</w:t>
+      </w:r>
+      <w:proofErr w:type="gramEnd"/>
+      <w:r>
+        <w:t>`;</w:t>
+      </w:r>
+    </w:p>
+    <w:p>
+      <w:r>
+        <w:t xml:space="preserve">DROP </w:t>
+      </w:r>
+      <w:proofErr w:type="gramStart"/>
+      <w:r>
+        <w:t>DATABASE `sistema</w:t>
+      </w:r>
+      <w:proofErr w:type="gramEnd"/>
+      <w:r>
+        <w:t>`;</w:t>
+      </w:r>
+    </w:p>
+    <w:p>
+      <w:pPr>
+        <w:rPr>
+          <w:lang w:val="en-US"/>
+        </w:rPr>
+      </w:pPr>
+      <w:r>
+        <w:rPr>
+          <w:lang w:val="en-US"/>
+        </w:rPr>
+        <w:t xml:space="preserve">source </w:t>
+      </w:r>
+      <w:proofErr w:type="spellStart"/>
+      <w:r>
+        <w:rPr>
+          <w:lang w:val="en-US"/>
+        </w:rPr>
+        <w:t>pessoa.sql</w:t>
+      </w:r>
+      <w:proofErr w:type="spellEnd"/>
+      <w:r>
+        <w:rPr>
+          <w:lang w:val="en-US"/>
+        </w:rPr>
+        <w:t>;</w:t>
+      </w:r>
+    </w:p>
+    <w:p>
+      <w:pPr>
+        <w:rPr>
+          <w:lang w:val="en-US"/>
+        </w:rPr>
+      </w:pPr>
+      <w:proofErr w:type="gramStart"/>
+      <w:r>
+        <w:rPr>
+          <w:lang w:val="en-US"/>
+        </w:rPr>
+        <w:t>source</w:t>
+      </w:r>
+      <w:proofErr w:type="gramEnd"/>
+      <w:r>
+        <w:rPr>
+          <w:lang w:val="en-US"/>
+        </w:rPr>
+        <w:t xml:space="preserve"> sistema.sql;</w:t>
+      </w:r>
+    </w:p>
+    <w:p>
+      <w:pPr>
+        <w:rPr>
+          <w:lang w:val="en-US"/>
+        </w:rPr>
+      </w:pPr>
+      <w:proofErr w:type="gramStart"/>
+      <w:r>
+        <w:rPr>
+          <w:lang w:val="en-US"/>
+        </w:rPr>
+        <w:t>source</w:t>
+      </w:r>
+      <w:proofErr w:type="gramEnd"/>
+      <w:r>
+        <w:rPr>
+          <w:lang w:val="en-US"/>
+        </w:rPr>
+        <w:t xml:space="preserve"> funcional.sql;</w:t>
+      </w:r>
+    </w:p>
+    <w:p>
+      <w:pPr>
+        <w:rPr>
+          <w:lang w:val="en-US"/>
+        </w:rPr>
+      </w:pPr>
+      <w:r>
+        <w:rPr>
+          <w:lang w:val="en-US"/>
+        </w:rPr>
+        <w:t>source ater.sql;</w:t>
+      </w:r>
+    </w:p>
+    <w:p>
+      <w:pPr>
+        <w:rPr>
+          <w:lang w:val="en-US"/>
+        </w:rPr>
+      </w:pPr>
+      <w:r>
+        <w:rPr>
+          <w:lang w:val="en-US"/>
+        </w:rPr>
+        <w:t>source formulario.sql;</w:t>
+      </w:r>
+    </w:p>
+    <w:p>
+      <w:pPr>
+        <w:rPr>
+          <w:lang w:val="en-US"/>
+        </w:rPr>
+      </w:pPr>
+      <w:r>
+        <w:rPr>
+          <w:lang w:val="en-US"/>
+        </w:rPr>
+        <w:t>source atividade.sql;</w:t>
+      </w:r>
+    </w:p>
+    <w:p>
+      <w:pPr>
+        <w:rPr>
+          <w:lang w:val="en-US"/>
+        </w:rPr>
+      </w:pPr>
+      <w:r>
+        <w:rPr>
+          <w:lang w:val="en-US"/>
+        </w:rPr>
+        <w:t>source credito_rural.sql;</w:t>
+      </w:r>
+    </w:p>
+    <w:p>
+      <w:pPr>
+        <w:rPr>
+          <w:lang w:val="en-US"/>
+        </w:rPr>
+      </w:pPr>
+      <w:r>
+        <w:rPr>
+          <w:lang w:val="en-US"/>
+        </w:rPr>
+        <w:t>source indice_producao.sql;</w:t>
       </w:r>
     </w:p>
     <w:p>
@@ -2182,342 +2436,6 @@
         <w:rPr>
           <w:lang w:val="en-US"/>
         </w:rPr>
-        <w:t xml:space="preserve"> = 0;</w:t>
-      </w:r>
-    </w:p>
-    <w:p>
-      <w:r>
-        <w:t xml:space="preserve">DROP </w:t>
-      </w:r>
-      <w:proofErr w:type="gramStart"/>
-      <w:r>
-        <w:t>DATABASE `ater</w:t>
-      </w:r>
-      <w:proofErr w:type="gramEnd"/>
-      <w:r>
-        <w:t>`;</w:t>
-      </w:r>
-    </w:p>
-    <w:p>
-      <w:r>
-        <w:t xml:space="preserve">DROP </w:t>
-      </w:r>
-      <w:proofErr w:type="gramStart"/>
-      <w:r>
-        <w:t>DATABASE `atividade</w:t>
-      </w:r>
-      <w:proofErr w:type="gramEnd"/>
-      <w:r>
-        <w:t>`;</w:t>
-      </w:r>
-    </w:p>
-    <w:p>
-      <w:r>
-        <w:t xml:space="preserve">DROP </w:t>
-      </w:r>
-      <w:proofErr w:type="gramStart"/>
-      <w:r>
-        <w:t>DATABASE `</w:t>
-      </w:r>
-      <w:proofErr w:type="spellStart"/>
-      <w:r>
-        <w:t>credito_rural</w:t>
-      </w:r>
-      <w:proofErr w:type="spellEnd"/>
-      <w:proofErr w:type="gramEnd"/>
-      <w:r>
-        <w:t>`;</w:t>
-      </w:r>
-    </w:p>
-    <w:p>
-      <w:r>
-        <w:t xml:space="preserve">DROP </w:t>
-      </w:r>
-      <w:proofErr w:type="gramStart"/>
-      <w:r>
-        <w:t>DATABASE `</w:t>
-      </w:r>
-      <w:proofErr w:type="spellStart"/>
-      <w:r>
-        <w:t>formulario</w:t>
-      </w:r>
-      <w:proofErr w:type="spellEnd"/>
-      <w:proofErr w:type="gramEnd"/>
-      <w:r>
-        <w:t>`;</w:t>
-      </w:r>
-    </w:p>
-    <w:p>
-      <w:r>
-        <w:t xml:space="preserve">DROP </w:t>
-      </w:r>
-      <w:proofErr w:type="gramStart"/>
-      <w:r>
-        <w:t>DATABASE `funcional</w:t>
-      </w:r>
-      <w:proofErr w:type="gramEnd"/>
-      <w:r>
-        <w:t>`;</w:t>
-      </w:r>
-    </w:p>
-    <w:p>
-      <w:r>
-        <w:t xml:space="preserve">DROP </w:t>
-      </w:r>
-      <w:proofErr w:type="gramStart"/>
-      <w:r>
-        <w:t>DATABASE `</w:t>
-      </w:r>
-      <w:proofErr w:type="spellStart"/>
-      <w:r>
-        <w:t>indice_producao</w:t>
-      </w:r>
-      <w:proofErr w:type="spellEnd"/>
-      <w:proofErr w:type="gramEnd"/>
-      <w:r>
-        <w:t>`;</w:t>
-      </w:r>
-    </w:p>
-    <w:p>
-      <w:r>
-        <w:t xml:space="preserve">DROP </w:t>
-      </w:r>
-      <w:proofErr w:type="gramStart"/>
-      <w:r>
-        <w:t>DATABASE `pessoa</w:t>
-      </w:r>
-      <w:proofErr w:type="gramEnd"/>
-      <w:r>
-        <w:t>`;</w:t>
-      </w:r>
-    </w:p>
-    <w:p>
-      <w:r>
-        <w:t xml:space="preserve">DROP </w:t>
-      </w:r>
-      <w:proofErr w:type="gramStart"/>
-      <w:r>
-        <w:t>DATABASE `sistema</w:t>
-      </w:r>
-      <w:proofErr w:type="gramEnd"/>
-      <w:r>
-        <w:t>`;</w:t>
-      </w:r>
-    </w:p>
-    <w:p>
-      <w:pPr>
-        <w:rPr>
-          <w:lang w:val="en-US"/>
-        </w:rPr>
-      </w:pPr>
-      <w:proofErr w:type="gramStart"/>
-      <w:r>
-        <w:rPr>
-          <w:lang w:val="en-US"/>
-        </w:rPr>
-        <w:t>source</w:t>
-      </w:r>
-      <w:proofErr w:type="gramEnd"/>
-      <w:r>
-        <w:rPr>
-          <w:lang w:val="en-US"/>
-        </w:rPr>
-        <w:t xml:space="preserve"> </w:t>
-      </w:r>
-      <w:proofErr w:type="spellStart"/>
-      <w:r>
-        <w:rPr>
-          <w:lang w:val="en-US"/>
-        </w:rPr>
-        <w:t>pessoa.sql</w:t>
-      </w:r>
-      <w:proofErr w:type="spellEnd"/>
-      <w:r>
-        <w:rPr>
-          <w:lang w:val="en-US"/>
-        </w:rPr>
-        <w:t>;</w:t>
-      </w:r>
-    </w:p>
-    <w:p>
-      <w:pPr>
-        <w:rPr>
-          <w:lang w:val="en-US"/>
-        </w:rPr>
-      </w:pPr>
-      <w:proofErr w:type="gramStart"/>
-      <w:r>
-        <w:rPr>
-          <w:lang w:val="en-US"/>
-        </w:rPr>
-        <w:t>source</w:t>
-      </w:r>
-      <w:proofErr w:type="gramEnd"/>
-      <w:r>
-        <w:rPr>
-          <w:lang w:val="en-US"/>
-        </w:rPr>
-        <w:t xml:space="preserve"> sistema.sql;</w:t>
-      </w:r>
-    </w:p>
-    <w:p>
-      <w:pPr>
-        <w:rPr>
-          <w:lang w:val="en-US"/>
-        </w:rPr>
-      </w:pPr>
-      <w:proofErr w:type="gramStart"/>
-      <w:r>
-        <w:rPr>
-          <w:lang w:val="en-US"/>
-        </w:rPr>
-        <w:t>source</w:t>
-      </w:r>
-      <w:proofErr w:type="gramEnd"/>
-      <w:r>
-        <w:rPr>
-          <w:lang w:val="en-US"/>
-        </w:rPr>
-        <w:t xml:space="preserve"> funcional.sql;</w:t>
-      </w:r>
-    </w:p>
-    <w:p>
-      <w:pPr>
-        <w:rPr>
-          <w:lang w:val="en-US"/>
-        </w:rPr>
-      </w:pPr>
-      <w:proofErr w:type="gramStart"/>
-      <w:r>
-        <w:rPr>
-          <w:lang w:val="en-US"/>
-        </w:rPr>
-        <w:t>source</w:t>
-      </w:r>
-      <w:proofErr w:type="gramEnd"/>
-      <w:r>
-        <w:rPr>
-          <w:lang w:val="en-US"/>
-        </w:rPr>
-        <w:t xml:space="preserve"> ater.sql;</w:t>
-      </w:r>
-    </w:p>
-    <w:p>
-      <w:pPr>
-        <w:rPr>
-          <w:lang w:val="en-US"/>
-        </w:rPr>
-      </w:pPr>
-      <w:proofErr w:type="gramStart"/>
-      <w:r>
-        <w:rPr>
-          <w:lang w:val="en-US"/>
-        </w:rPr>
-        <w:t>source</w:t>
-      </w:r>
-      <w:proofErr w:type="gramEnd"/>
-      <w:r>
-        <w:rPr>
-          <w:lang w:val="en-US"/>
-        </w:rPr>
-        <w:t xml:space="preserve"> formulario.sql;</w:t>
-      </w:r>
-    </w:p>
-    <w:p>
-      <w:pPr>
-        <w:rPr>
-          <w:lang w:val="en-US"/>
-        </w:rPr>
-      </w:pPr>
-      <w:proofErr w:type="gramStart"/>
-      <w:r>
-        <w:rPr>
-          <w:lang w:val="en-US"/>
-        </w:rPr>
-        <w:t>source</w:t>
-      </w:r>
-      <w:proofErr w:type="gramEnd"/>
-      <w:r>
-        <w:rPr>
-          <w:lang w:val="en-US"/>
-        </w:rPr>
-        <w:t xml:space="preserve"> atividade.sql;</w:t>
-      </w:r>
-    </w:p>
-    <w:p>
-      <w:pPr>
-        <w:rPr>
-          <w:lang w:val="en-US"/>
-        </w:rPr>
-      </w:pPr>
-      <w:proofErr w:type="gramStart"/>
-      <w:r>
-        <w:rPr>
-          <w:lang w:val="en-US"/>
-        </w:rPr>
-        <w:t>source</w:t>
-      </w:r>
-      <w:proofErr w:type="gramEnd"/>
-      <w:r>
-        <w:rPr>
-          <w:lang w:val="en-US"/>
-        </w:rPr>
-        <w:t xml:space="preserve"> credito_rural.sql;</w:t>
-      </w:r>
-    </w:p>
-    <w:p>
-      <w:pPr>
-        <w:rPr>
-          <w:lang w:val="en-US"/>
-        </w:rPr>
-      </w:pPr>
-      <w:proofErr w:type="gramStart"/>
-      <w:r>
-        <w:rPr>
-          <w:lang w:val="en-US"/>
-        </w:rPr>
-        <w:t>source</w:t>
-      </w:r>
-      <w:proofErr w:type="gramEnd"/>
-      <w:r>
-        <w:rPr>
-          <w:lang w:val="en-US"/>
-        </w:rPr>
-        <w:t xml:space="preserve"> indice_producao.sql;</w:t>
-      </w:r>
-    </w:p>
-    <w:p>
-      <w:pPr>
-        <w:rPr>
-          <w:lang w:val="en-US"/>
-        </w:rPr>
-      </w:pPr>
-      <w:proofErr w:type="gramStart"/>
-      <w:r>
-        <w:rPr>
-          <w:lang w:val="en-US"/>
-        </w:rPr>
-        <w:t>set</w:t>
-      </w:r>
-      <w:proofErr w:type="gramEnd"/>
-      <w:r>
-        <w:rPr>
-          <w:lang w:val="en-US"/>
-        </w:rPr>
-        <w:t xml:space="preserve"> </w:t>
-      </w:r>
-      <w:proofErr w:type="spellStart"/>
-      <w:r>
-        <w:rPr>
-          <w:lang w:val="en-US"/>
-        </w:rPr>
-        <w:t>foreign_key_checks</w:t>
-      </w:r>
-      <w:proofErr w:type="spellEnd"/>
-      <w:r>
-        <w:rPr>
-          <w:lang w:val="en-US"/>
-        </w:rPr>
         <w:t xml:space="preserve"> = 1;</w:t>
       </w:r>
     </w:p>
@@ -2569,7 +2487,6 @@
         </w:rPr>
       </w:pPr>
       <w:proofErr w:type="spellStart"/>
-      <w:proofErr w:type="gramStart"/>
       <w:r>
         <w:rPr>
           <w:lang w:val="en-US"/>
@@ -2577,7 +2494,49 @@
         <w:t>git</w:t>
       </w:r>
       <w:proofErr w:type="spellEnd"/>
-      <w:proofErr w:type="gramEnd"/>
+      <w:r>
+        <w:rPr>
+          <w:lang w:val="en-US"/>
+        </w:rPr>
+        <w:t xml:space="preserve"> clone </w:t>
+      </w:r>
+      <w:hyperlink r:id="rId15" w:history="1">
+        <w:r>
+          <w:rPr>
+            <w:rStyle w:val="Hyperlink"/>
+            <w:lang w:val="en-US"/>
+          </w:rPr>
+          <w:t>https://github.com/ematergetin/projeto vX.X.X</w:t>
+        </w:r>
+      </w:hyperlink>
+    </w:p>
+    <w:p>
+      <w:pPr>
+        <w:rPr>
+          <w:lang w:val="en-US"/>
+        </w:rPr>
+      </w:pPr>
+      <w:r>
+        <w:rPr>
+          <w:lang w:val="en-US"/>
+        </w:rPr>
+        <w:t>cd vX.X.X</w:t>
+      </w:r>
+    </w:p>
+    <w:p>
+      <w:pPr>
+        <w:rPr>
+          <w:lang w:val="en-US"/>
+        </w:rPr>
+      </w:pPr>
+      <w:proofErr w:type="spellStart"/>
+      <w:r>
+        <w:rPr>
+          <w:lang w:val="en-US"/>
+        </w:rPr>
+        <w:t>git</w:t>
+      </w:r>
+      <w:proofErr w:type="spellEnd"/>
       <w:r>
         <w:rPr>
           <w:lang w:val="en-US"/>

</xml_diff>

<commit_message>
Mesclar Pessoas (ainda não terminado)
</commit_message>
<xml_diff>
--- a/aterwebsrv/doc/Tutorial base produção.docx
+++ b/aterwebsrv/doc/Tutorial base produção.docx
@@ -128,6 +128,7 @@
     </w:p>
     <w:p>
       <w:r>
+        <w:lastRenderedPageBreak/>
         <w:t>Conexão de área de trabalho remota</w:t>
       </w:r>
     </w:p>
@@ -340,6 +341,7 @@
           <w:noProof/>
           <w:lang w:eastAsia="pt-BR"/>
         </w:rPr>
+        <w:lastRenderedPageBreak/>
         <w:drawing>
           <wp:inline distT="0" distB="0" distL="0" distR="0">
             <wp:extent cx="5400040" cy="3040492"/>
@@ -922,6 +924,7 @@
           <w:noProof/>
           <w:lang w:eastAsia="pt-BR"/>
         </w:rPr>
+        <w:lastRenderedPageBreak/>
         <w:drawing>
           <wp:inline distT="0" distB="0" distL="0" distR="0">
             <wp:extent cx="5400040" cy="3040492"/>
@@ -1069,6 +1072,7 @@
     </w:p>
     <w:p>
       <w:r>
+        <w:lastRenderedPageBreak/>
         <w:t xml:space="preserve">Abrir o Eclipse fazer atualização do projeto </w:t>
       </w:r>
       <w:proofErr w:type="spellStart"/>
@@ -1329,6 +1333,7 @@
         <w:rPr>
           <w:b/>
         </w:rPr>
+        <w:lastRenderedPageBreak/>
         <w:t>Processo para dumping para o ambiente de produção</w:t>
       </w:r>
     </w:p>
@@ -1969,6 +1974,7 @@
           <w:noProof/>
           <w:lang w:eastAsia="pt-BR"/>
         </w:rPr>
+        <w:lastRenderedPageBreak/>
         <w:drawing>
           <wp:inline distT="0" distB="0" distL="0" distR="0">
             <wp:extent cx="5400040" cy="3040492"/>
@@ -2089,7 +2095,14 @@
         <w:rPr>
           <w:lang w:val="en-US"/>
         </w:rPr>
-        <w:t xml:space="preserve"> Server</w:t>
+        <w:t xml:space="preserve"> </w:t>
+      </w:r>
+      <w:proofErr w:type="gramStart"/>
+      <w:r>
+        <w:rPr>
+          <w:lang w:val="en-US"/>
+        </w:rPr>
+        <w:t>Server</w:t>
       </w:r>
       <w:r>
         <w:rPr>
@@ -2098,6 +2111,7 @@
         <w:t>(</w:t>
       </w:r>
       <w:proofErr w:type="spellStart"/>
+      <w:proofErr w:type="gramEnd"/>
       <w:r>
         <w:rPr>
           <w:lang w:val="en-US"/>
@@ -2142,7 +2156,96 @@
         <w:rPr>
           <w:lang w:val="en-US"/>
         </w:rPr>
-        <w:t xml:space="preserve">set </w:t>
+        <w:t>SET @@</w:t>
+      </w:r>
+      <w:proofErr w:type="spellStart"/>
+      <w:r>
+        <w:rPr>
+          <w:lang w:val="en-US"/>
+        </w:rPr>
+        <w:t>global.net_write_timeout</w:t>
+      </w:r>
+      <w:proofErr w:type="spellEnd"/>
+      <w:r>
+        <w:rPr>
+          <w:lang w:val="en-US"/>
+        </w:rPr>
+        <w:t xml:space="preserve"> = 600;</w:t>
+      </w:r>
+    </w:p>
+    <w:p>
+      <w:pPr>
+        <w:rPr>
+          <w:lang w:val="en-US"/>
+        </w:rPr>
+      </w:pPr>
+      <w:r>
+        <w:rPr>
+          <w:lang w:val="en-US"/>
+        </w:rPr>
+        <w:t>SET @@</w:t>
+      </w:r>
+      <w:proofErr w:type="spellStart"/>
+      <w:r>
+        <w:rPr>
+          <w:lang w:val="en-US"/>
+        </w:rPr>
+        <w:t>global.net_read_timeout</w:t>
+      </w:r>
+      <w:proofErr w:type="spellEnd"/>
+      <w:r>
+        <w:rPr>
+          <w:lang w:val="en-US"/>
+        </w:rPr>
+        <w:t xml:space="preserve"> = 600;</w:t>
+      </w:r>
+    </w:p>
+    <w:p>
+      <w:pPr>
+        <w:rPr>
+          <w:lang w:val="en-US"/>
+        </w:rPr>
+      </w:pPr>
+      <w:r>
+        <w:rPr>
+          <w:lang w:val="en-US"/>
+        </w:rPr>
+        <w:t>SET @@</w:t>
+      </w:r>
+      <w:proofErr w:type="spellStart"/>
+      <w:r>
+        <w:rPr>
+          <w:lang w:val="en-US"/>
+        </w:rPr>
+        <w:t>global.max_allowed_packet</w:t>
+      </w:r>
+      <w:proofErr w:type="spellEnd"/>
+      <w:r>
+        <w:rPr>
+          <w:lang w:val="en-US"/>
+        </w:rPr>
+        <w:t xml:space="preserve"> = 1048576*64;</w:t>
+      </w:r>
+    </w:p>
+    <w:p>
+      <w:pPr>
+        <w:rPr>
+          <w:lang w:val="en-US"/>
+        </w:rPr>
+      </w:pPr>
+      <w:proofErr w:type="gramStart"/>
+      <w:r>
+        <w:rPr>
+          <w:lang w:val="en-US"/>
+        </w:rPr>
+        <w:t>set</w:t>
+      </w:r>
+      <w:proofErr w:type="gramEnd"/>
+      <w:r>
+        <w:rPr>
+          <w:lang w:val="en-US"/>
+        </w:rPr>
+        <w:t xml:space="preserve"> </w:t>
       </w:r>
       <w:proofErr w:type="spellStart"/>
       <w:r>
@@ -2288,6 +2391,7 @@
         <w:rPr>
           <w:lang w:val="en-US"/>
         </w:rPr>
+        <w:lastRenderedPageBreak/>
         <w:t xml:space="preserve">source </w:t>
       </w:r>
       <w:proofErr w:type="spellStart"/>
@@ -2353,32 +2457,63 @@
           <w:lang w:val="en-US"/>
         </w:rPr>
       </w:pPr>
-      <w:r>
-        <w:rPr>
-          <w:lang w:val="en-US"/>
-        </w:rPr>
-        <w:t>source ater.sql;</w:t>
-      </w:r>
-    </w:p>
-    <w:p>
-      <w:pPr>
-        <w:rPr>
-          <w:lang w:val="en-US"/>
-        </w:rPr>
-      </w:pPr>
-      <w:r>
-        <w:rPr>
-          <w:lang w:val="en-US"/>
-        </w:rPr>
-        <w:t>source formulario.sql;</w:t>
-      </w:r>
-    </w:p>
-    <w:p>
-      <w:pPr>
-        <w:rPr>
-          <w:lang w:val="en-US"/>
-        </w:rPr>
-      </w:pPr>
+      <w:proofErr w:type="gramStart"/>
+      <w:r>
+        <w:rPr>
+          <w:lang w:val="en-US"/>
+        </w:rPr>
+        <w:t>source</w:t>
+      </w:r>
+      <w:proofErr w:type="gramEnd"/>
+      <w:r>
+        <w:rPr>
+          <w:lang w:val="en-US"/>
+        </w:rPr>
+        <w:t xml:space="preserve"> </w:t>
+      </w:r>
+      <w:proofErr w:type="spellStart"/>
+      <w:r>
+        <w:rPr>
+          <w:lang w:val="en-US"/>
+        </w:rPr>
+        <w:t>ater.sql</w:t>
+      </w:r>
+      <w:proofErr w:type="spellEnd"/>
+      <w:r>
+        <w:rPr>
+          <w:lang w:val="en-US"/>
+        </w:rPr>
+        <w:t>;</w:t>
+      </w:r>
+    </w:p>
+    <w:p>
+      <w:pPr>
+        <w:rPr>
+          <w:lang w:val="en-US"/>
+        </w:rPr>
+      </w:pPr>
+      <w:proofErr w:type="gramStart"/>
+      <w:r>
+        <w:rPr>
+          <w:lang w:val="en-US"/>
+        </w:rPr>
+        <w:t>source</w:t>
+      </w:r>
+      <w:proofErr w:type="gramEnd"/>
+      <w:r>
+        <w:rPr>
+          <w:lang w:val="en-US"/>
+        </w:rPr>
+        <w:t xml:space="preserve"> formulario.sql;</w:t>
+      </w:r>
+    </w:p>
+    <w:p>
+      <w:pPr>
+        <w:rPr>
+          <w:lang w:val="en-US"/>
+        </w:rPr>
+      </w:pPr>
+      <w:bookmarkStart w:id="0" w:name="_GoBack"/>
       <w:r>
         <w:rPr>
           <w:lang w:val="en-US"/>
@@ -2412,6 +2547,7 @@
         <w:t>source indice_producao.sql;</w:t>
       </w:r>
     </w:p>
+    <w:bookmarkEnd w:id="0"/>
     <w:p>
       <w:pPr>
         <w:rPr>
@@ -2506,8 +2642,17 @@
             <w:rStyle w:val="Hyperlink"/>
             <w:lang w:val="en-US"/>
           </w:rPr>
-          <w:t>https://github.com/ematergetin/projeto vX.X.X</w:t>
+          <w:t xml:space="preserve">https://github.com/ematergetin/projeto </w:t>
         </w:r>
+        <w:proofErr w:type="spellStart"/>
+        <w:r>
+          <w:rPr>
+            <w:rStyle w:val="Hyperlink"/>
+            <w:lang w:val="en-US"/>
+          </w:rPr>
+          <w:t>vX.X.X</w:t>
+        </w:r>
+        <w:proofErr w:type="spellEnd"/>
       </w:hyperlink>
     </w:p>
     <w:p>

</xml_diff>